<commit_message>
Updates after AH Roadmap community review.
</commit_message>
<xml_diff>
--- a/5.0 Draft/SysD/ServiceRegistry/SysD-ServiceRegistry System.docx
+++ b/5.0 Draft/SysD/ServiceRegistry/SysD-ServiceRegistry System.docx
@@ -1,6 +1,6 @@
 
 <file path=word/document.xml><?xml version="1.0" encoding="utf-8"?>
-<w:document xmlns:wpc="http://schemas.microsoft.com/office/word/2010/wordprocessingCanvas" xmlns:cx="http://schemas.microsoft.com/office/drawing/2014/chartex" xmlns:cx1="http://schemas.microsoft.com/office/drawing/2015/9/8/chartex" xmlns:cx2="http://schemas.microsoft.com/office/drawing/2015/10/21/chartex" xmlns:cx3="http://schemas.microsoft.com/office/drawing/2016/5/9/chartex" xmlns:cx4="http://schemas.microsoft.com/office/drawing/2016/5/10/chartex" xmlns:cx5="http://schemas.microsoft.com/office/drawing/2016/5/11/chartex" xmlns:cx6="http://schemas.microsoft.com/office/drawing/2016/5/12/chartex" xmlns:cx7="http://schemas.microsoft.com/office/drawing/2016/5/13/chartex" xmlns:cx8="http://schemas.microsoft.com/office/drawing/2016/5/14/chartex" xmlns:mc="http://schemas.openxmlformats.org/markup-compatibility/2006" xmlns:aink="http://schemas.microsoft.com/office/drawing/2016/ink" xmlns:am3d="http://schemas.microsoft.com/office/drawing/2017/model3d" xmlns:o="urn:schemas-microsoft-com:office:office" xmlns:oel="http://schemas.microsoft.com/office/2019/extlst" xmlns:r="http://schemas.openxmlformats.org/officeDocument/2006/relationships" xmlns:m="http://schemas.openxmlformats.org/officeDocument/2006/math" xmlns:v="urn:schemas-microsoft-com:vml" xmlns:wp14="http://schemas.microsoft.com/office/word/2010/wordprocessingDrawing" xmlns:wp="http://schemas.openxmlformats.org/drawingml/2006/wordprocessingDrawing" xmlns:w10="urn:schemas-microsoft-com:office:word" xmlns:w="http://schemas.openxmlformats.org/wordprocessingml/2006/main" xmlns:w14="http://schemas.microsoft.com/office/word/2010/wordml" xmlns:w15="http://schemas.microsoft.com/office/word/2012/wordml" xmlns:w16cex="http://schemas.microsoft.com/office/word/2018/wordml/cex" xmlns:w16cid="http://schemas.microsoft.com/office/word/2016/wordml/cid" xmlns:w16="http://schemas.microsoft.com/office/word/2018/wordml" xmlns:w16sdtdh="http://schemas.microsoft.com/office/word/2020/wordml/sdtdatahash" xmlns:w16se="http://schemas.microsoft.com/office/word/2015/wordml/symex" xmlns:wpg="http://schemas.microsoft.com/office/word/2010/wordprocessingGroup" xmlns:wpi="http://schemas.microsoft.com/office/word/2010/wordprocessingInk" xmlns:wne="http://schemas.microsoft.com/office/word/2006/wordml" xmlns:wps="http://schemas.microsoft.com/office/word/2010/wordprocessingShape" mc:Ignorable="w14 w15 w16se w16cid w16 w16cex w16sdtdh wp14">
+<w:document xmlns:wpc="http://schemas.microsoft.com/office/word/2010/wordprocessingCanvas" xmlns:cx="http://schemas.microsoft.com/office/drawing/2014/chartex" xmlns:cx1="http://schemas.microsoft.com/office/drawing/2015/9/8/chartex" xmlns:cx2="http://schemas.microsoft.com/office/drawing/2015/10/21/chartex" xmlns:cx3="http://schemas.microsoft.com/office/drawing/2016/5/9/chartex" xmlns:cx4="http://schemas.microsoft.com/office/drawing/2016/5/10/chartex" xmlns:cx5="http://schemas.microsoft.com/office/drawing/2016/5/11/chartex" xmlns:cx6="http://schemas.microsoft.com/office/drawing/2016/5/12/chartex" xmlns:cx7="http://schemas.microsoft.com/office/drawing/2016/5/13/chartex" xmlns:cx8="http://schemas.microsoft.com/office/drawing/2016/5/14/chartex" xmlns:mc="http://schemas.openxmlformats.org/markup-compatibility/2006" xmlns:aink="http://schemas.microsoft.com/office/drawing/2016/ink" xmlns:am3d="http://schemas.microsoft.com/office/drawing/2017/model3d" xmlns:o="urn:schemas-microsoft-com:office:office" xmlns:oel="http://schemas.microsoft.com/office/2019/extlst" xmlns:r="http://schemas.openxmlformats.org/officeDocument/2006/relationships" xmlns:m="http://schemas.openxmlformats.org/officeDocument/2006/math" xmlns:v="urn:schemas-microsoft-com:vml" xmlns:wp14="http://schemas.microsoft.com/office/word/2010/wordprocessingDrawing" xmlns:wp="http://schemas.openxmlformats.org/drawingml/2006/wordprocessingDrawing" xmlns:w10="urn:schemas-microsoft-com:office:word" xmlns:w="http://schemas.openxmlformats.org/wordprocessingml/2006/main" xmlns:w14="http://schemas.microsoft.com/office/word/2010/wordml" xmlns:w15="http://schemas.microsoft.com/office/word/2012/wordml" xmlns:w16cex="http://schemas.microsoft.com/office/word/2018/wordml/cex" xmlns:w16cid="http://schemas.microsoft.com/office/word/2016/wordml/cid" xmlns:w16="http://schemas.microsoft.com/office/word/2018/wordml" xmlns:w16du="http://schemas.microsoft.com/office/word/2023/wordml/word16du" xmlns:w16sdtdh="http://schemas.microsoft.com/office/word/2020/wordml/sdtdatahash" xmlns:w16se="http://schemas.microsoft.com/office/word/2015/wordml/symex" xmlns:wpg="http://schemas.microsoft.com/office/word/2010/wordprocessingGroup" xmlns:wpi="http://schemas.microsoft.com/office/word/2010/wordprocessingInk" xmlns:wne="http://schemas.microsoft.com/office/word/2006/wordml" xmlns:wps="http://schemas.microsoft.com/office/word/2010/wordprocessingShape" mc:Ignorable="w14 w15 w16se w16cid w16 w16cex w16sdtdh wp14">
   <w:body>
     <w:p>
       <w:pPr>
@@ -376,12 +376,12 @@
         </w:numPr>
         <w:ind w:left="357" w:hanging="357"/>
       </w:pPr>
-      <w:bookmarkStart w:id="0" w:name="_Toc105754841"/>
+      <w:bookmarkStart w:id="6" w:name="_Toc105754841"/>
       <w:r>
         <w:lastRenderedPageBreak/>
         <w:t>Table of Contents</w:t>
       </w:r>
-      <w:bookmarkEnd w:id="0"/>
+      <w:bookmarkEnd w:id="6"/>
     </w:p>
     <w:p>
       <w:pPr>
@@ -1620,7 +1620,7 @@
         </w:rPr>
         <w:fldChar w:fldCharType="end"/>
       </w:r>
-      <w:bookmarkStart w:id="1" w:name="_Toc105754842"/>
+      <w:bookmarkStart w:id="7" w:name="_Toc105754842"/>
     </w:p>
     <w:p>
       <w:pPr>
@@ -1649,17 +1649,17 @@
         <w:lastRenderedPageBreak/>
         <w:t>Overview</w:t>
       </w:r>
-      <w:bookmarkEnd w:id="1"/>
+      <w:bookmarkEnd w:id="7"/>
     </w:p>
     <w:p>
       <w:pPr>
         <w:pStyle w:val="Rubrik1"/>
       </w:pPr>
-      <w:bookmarkStart w:id="2" w:name="_Toc105754843"/>
+      <w:bookmarkStart w:id="8" w:name="_Toc105754843"/>
       <w:r>
         <w:t>Significant prior art</w:t>
       </w:r>
-      <w:bookmarkEnd w:id="2"/>
+      <w:bookmarkEnd w:id="8"/>
     </w:p>
     <w:p>
       <w:pPr>
@@ -1698,13 +1698,18 @@
       <w:r>
         <w:t xml:space="preserve">Service Registry based on a </w:t>
       </w:r>
-      <w:proofErr w:type="spellStart"/>
-      <w:r>
-        <w:t>Corba</w:t>
-      </w:r>
-      <w:proofErr w:type="spellEnd"/>
-      <w:r>
-        <w:t xml:space="preserve"> implementation. This Service Registry had the function of storing references to all producers that </w:t>
+      <w:del w:id="9" w:author="Henrik Bylund" w:date="2022-06-29T08:19:00Z">
+        <w:r>
+          <w:delText xml:space="preserve">Corba </w:delText>
+        </w:r>
+      </w:del>
+      <w:ins w:id="10" w:author="Henrik Bylund" w:date="2022-06-29T08:19:00Z">
+        <w:r>
+          <w:t xml:space="preserve">CORBA </w:t>
+        </w:r>
+      </w:ins>
+      <w:r>
+        <w:t xml:space="preserve">implementation. This Service Registry had the function of storing references to all producers that </w:t>
       </w:r>
       <w:r>
         <w:t xml:space="preserve">were available in the network. Every system that was integrated in the platform </w:t>
@@ -1712,219 +1717,247 @@
       <w:r>
         <w:t xml:space="preserve">had an instance of the Service Registry executing. A master Service Registry was </w:t>
       </w:r>
+      <w:del w:id="11" w:author="Henrik Bylund" w:date="2022-06-29T08:18:00Z">
+        <w:r>
+          <w:delText>negotiated</w:delText>
+        </w:r>
+      </w:del>
+      <w:ins w:id="12" w:author="Henrik Bylund" w:date="2022-06-29T08:18:00Z">
+        <w:r>
+          <w:t>negotiated,</w:t>
+        </w:r>
+      </w:ins>
+      <w:r>
+        <w:t xml:space="preserve"> and every following Service Registry instance became a slave that would cache the SR content. All slave </w:t>
+      </w:r>
       <w:proofErr w:type="gramStart"/>
       <w:r>
-        <w:t>negotiated</w:t>
+        <w:t>SR:s</w:t>
       </w:r>
       <w:proofErr w:type="gramEnd"/>
       <w:r>
-        <w:t xml:space="preserve"> and every following Service Registry instance became a slave that would cache the SR content. All slave </w:t>
+        <w:t xml:space="preserve"> could be promoted to a master if the master SR would become unavailable. A service insta</w:t>
+      </w:r>
+      <w:r>
+        <w:t xml:space="preserve">nce that </w:t>
+      </w:r>
+      <w:del w:id="13" w:author="Henrik Bylund" w:date="2022-06-29T08:18:00Z">
+        <w:r>
+          <w:delText>were</w:delText>
+        </w:r>
+      </w:del>
+      <w:ins w:id="14" w:author="Henrik Bylund" w:date="2022-06-29T08:18:00Z">
+        <w:r>
+          <w:t>was</w:t>
+        </w:r>
+      </w:ins>
+      <w:r>
+        <w:t xml:space="preserve"> registered would have a lease time during the SR would store the information and the service was obliged to renew the lease when the time had expired. </w:t>
+      </w:r>
+    </w:p>
+    <w:p>
+      <w:pPr>
+        <w:pStyle w:val="Brdtext"/>
+      </w:pPr>
+    </w:p>
+    <w:p>
+      <w:pPr>
+        <w:pStyle w:val="Brdtext"/>
+      </w:pPr>
+      <w:r>
+        <w:t xml:space="preserve">UDDI </w:t>
+      </w:r>
+      <w:r>
+        <w:t>has been proposed as a standard for</w:t>
+      </w:r>
+      <w:r>
+        <w:t xml:space="preserve"> Service Registr</w:t>
+      </w:r>
+      <w:r>
+        <w:t>ation interface</w:t>
+      </w:r>
+      <w:r>
+        <w:t>.</w:t>
+      </w:r>
+      <w:r>
+        <w:t xml:space="preserve"> (</w:t>
+      </w:r>
+      <w:hyperlink r:id="rId13" w:history="1">
+        <w:r>
+          <w:rPr>
+            <w:rStyle w:val="Hyperlnk"/>
+          </w:rPr>
+          <w:t>https://www.oasis-open.org/committees/tc_home.php?wg_abbrev=uddi-spec</w:t>
+        </w:r>
+      </w:hyperlink>
+      <w:r>
+        <w:t>)</w:t>
+      </w:r>
+    </w:p>
+    <w:p>
+      <w:pPr>
+        <w:pStyle w:val="Brdtext"/>
+      </w:pPr>
+    </w:p>
+    <w:p>
+      <w:pPr>
+        <w:pStyle w:val="Brdtext"/>
+      </w:pPr>
+      <w:r>
+        <w:t xml:space="preserve">Multicast DNS (Apple </w:t>
+      </w:r>
+      <w:del w:id="15" w:author="Henrik Bylund" w:date="2022-06-29T08:19:00Z">
+        <w:r>
+          <w:delText>Bonjour)  ha</w:delText>
+        </w:r>
+        <w:r>
+          <w:delText>s</w:delText>
+        </w:r>
+      </w:del>
+      <w:ins w:id="16" w:author="Henrik Bylund" w:date="2022-06-29T08:19:00Z">
+        <w:r>
+          <w:t>Bonjour) has</w:t>
+        </w:r>
+      </w:ins>
+      <w:r>
+        <w:t xml:space="preserve"> been used to handle Service Registry in local networks and the proposed standard DNS-SD </w:t>
+      </w:r>
+      <w:r>
+        <w:t>(</w:t>
+      </w:r>
+      <w:hyperlink r:id="rId14" w:history="1">
+        <w:r>
+          <w:rPr>
+            <w:rStyle w:val="Hyperlnk"/>
+          </w:rPr>
+          <w:t>http://www.dns-sd.org/</w:t>
+        </w:r>
+      </w:hyperlink>
+      <w:r>
+        <w:t xml:space="preserve"> and described in RFC 6763). This standard also </w:t>
+      </w:r>
+      <w:r>
+        <w:t>has</w:t>
+      </w:r>
+      <w:r>
+        <w:t xml:space="preserve"> been used in early versions of </w:t>
+      </w:r>
+      <w:del w:id="17" w:author="Henrik Bylund" w:date="2022-06-29T08:19:00Z">
+        <w:r>
+          <w:delText>Arowhead</w:delText>
+        </w:r>
+      </w:del>
+      <w:ins w:id="18" w:author="Henrik Bylund" w:date="2022-06-29T08:19:00Z">
+        <w:r>
+          <w:t>Arrowhead</w:t>
+        </w:r>
+      </w:ins>
+      <w:r>
+        <w:t>.</w:t>
+      </w:r>
+      <w:r>
+        <w:t xml:space="preserve"> </w:t>
+      </w:r>
+    </w:p>
+    <w:p>
+      <w:pPr>
+        <w:pStyle w:val="Rubrik1"/>
+      </w:pPr>
+      <w:bookmarkStart w:id="19" w:name="_Toc105754844"/>
+      <w:r>
+        <w:t>How this system is meant to be used</w:t>
+      </w:r>
+      <w:bookmarkEnd w:id="19"/>
+    </w:p>
+    <w:p>
+      <w:pPr>
+        <w:pStyle w:val="Brdtext"/>
+      </w:pPr>
+      <w:r>
+        <w:t xml:space="preserve">The Service Registry is used as the </w:t>
+      </w:r>
+      <w:r>
+        <w:t xml:space="preserve">source of service presence, as all services that will be exposed in the Arrowhead network should be </w:t>
+      </w:r>
+      <w:r>
+        <w:t xml:space="preserve">registered in this system. Any service that </w:t>
+      </w:r>
+      <w:r>
+        <w:t>wants</w:t>
+      </w:r>
+      <w:r>
+        <w:t xml:space="preserve"> to connect to another service </w:t>
+      </w:r>
+      <w:r>
+        <w:t xml:space="preserve">should be able to look other services up in this system. </w:t>
+      </w:r>
+    </w:p>
+    <w:p>
+      <w:pPr>
+        <w:pStyle w:val="Brdtext"/>
+      </w:pPr>
+    </w:p>
+    <w:p>
+      <w:pPr>
+        <w:pStyle w:val="Brdtext"/>
+      </w:pPr>
+      <w:r>
+        <w:t>The Service Registry is not depending on any other system to be operational and is considered a mandatory Core Arrowhead system.</w:t>
+      </w:r>
+    </w:p>
+    <w:p>
+      <w:pPr>
+        <w:pStyle w:val="Brdtext"/>
+      </w:pPr>
+    </w:p>
+    <w:p>
+      <w:pPr>
+        <w:pStyle w:val="Brdtext"/>
+      </w:pPr>
+      <w:r>
+        <w:t>A s</w:t>
+      </w:r>
+      <w:r>
+        <w:t>ystem</w:t>
+      </w:r>
+      <w:r>
+        <w:t xml:space="preserve"> that </w:t>
+      </w:r>
+      <w:r>
+        <w:t>intends</w:t>
+      </w:r>
+      <w:r>
+        <w:t xml:space="preserve"> to register </w:t>
+      </w:r>
+      <w:r>
+        <w:t>a producer service</w:t>
+      </w:r>
+      <w:r>
+        <w:t xml:space="preserve"> should call the Service Registration service and provide information about logical name, access endpoint and necessary metadata that the Service Registry requires. Additionally, if the SR uses lease of service registrations, a Time to Live for the service. </w:t>
+      </w:r>
+    </w:p>
+    <w:p>
+      <w:pPr>
+        <w:pStyle w:val="Brdtext"/>
+      </w:pPr>
+    </w:p>
+    <w:p>
+      <w:pPr>
+        <w:pStyle w:val="Brdtext"/>
+      </w:pPr>
+      <w:r>
+        <w:t xml:space="preserve">A </w:t>
+      </w:r>
+      <w:r>
+        <w:t xml:space="preserve">system that intends to consume a service in the Arrowhead network should perform a lookup of the service/services </w:t>
       </w:r>
       <w:proofErr w:type="gramStart"/>
       <w:r>
-        <w:t>SR:s</w:t>
+        <w:t>in order to</w:t>
       </w:r>
       <w:proofErr w:type="gramEnd"/>
       <w:r>
-        <w:t xml:space="preserve"> could be promoted to a master if the master SR would become unavailable. A service insta</w:t>
-      </w:r>
-      <w:r>
-        <w:t xml:space="preserve">nce that </w:t>
-      </w:r>
-      <w:proofErr w:type="gramStart"/>
-      <w:r>
-        <w:t>were</w:t>
-      </w:r>
-      <w:proofErr w:type="gramEnd"/>
-      <w:r>
-        <w:t xml:space="preserve"> registered would have a lease time during the SR would store the information and the service was obliged to renew the lease when the time had expired. </w:t>
-      </w:r>
-    </w:p>
-    <w:p>
-      <w:pPr>
-        <w:pStyle w:val="Brdtext"/>
-      </w:pPr>
-    </w:p>
-    <w:p>
-      <w:pPr>
-        <w:pStyle w:val="Brdtext"/>
-      </w:pPr>
-      <w:r>
-        <w:t xml:space="preserve">UDDI </w:t>
-      </w:r>
-      <w:r>
-        <w:t>has been proposed as a standard for</w:t>
-      </w:r>
-      <w:r>
-        <w:t xml:space="preserve"> Service Registr</w:t>
-      </w:r>
-      <w:r>
-        <w:t>ation interface</w:t>
-      </w:r>
-      <w:r>
-        <w:t>.</w:t>
-      </w:r>
-      <w:r>
-        <w:t xml:space="preserve"> (</w:t>
-      </w:r>
-      <w:hyperlink r:id="rId13" w:history="1">
-        <w:r>
-          <w:rPr>
-            <w:rStyle w:val="Hyperlnk"/>
-          </w:rPr>
-          <w:t>https://www.oasis-open.org/committees/tc_home.php?wg_abbrev=uddi-spec</w:t>
-        </w:r>
-      </w:hyperlink>
-      <w:r>
-        <w:t>)</w:t>
-      </w:r>
-    </w:p>
-    <w:p>
-      <w:pPr>
-        <w:pStyle w:val="Brdtext"/>
-      </w:pPr>
-    </w:p>
-    <w:p>
-      <w:pPr>
-        <w:pStyle w:val="Brdtext"/>
-      </w:pPr>
-      <w:r>
-        <w:t xml:space="preserve">Multicast DNS (Apple </w:t>
-      </w:r>
-      <w:proofErr w:type="gramStart"/>
-      <w:r>
-        <w:t>Bonjour)  ha</w:t>
-      </w:r>
-      <w:r>
-        <w:t>s</w:t>
-      </w:r>
-      <w:proofErr w:type="gramEnd"/>
-      <w:r>
-        <w:t xml:space="preserve"> been used to handle Service Registry in local networks and the proposed standard DNS-SD </w:t>
-      </w:r>
-      <w:r>
-        <w:t>(</w:t>
-      </w:r>
-      <w:hyperlink r:id="rId14" w:history="1">
-        <w:r>
-          <w:rPr>
-            <w:rStyle w:val="Hyperlnk"/>
-          </w:rPr>
-          <w:t>http://www.dns-sd.org/</w:t>
-        </w:r>
-      </w:hyperlink>
-      <w:r>
-        <w:t xml:space="preserve"> and described in RFC 6763). This standard also </w:t>
-      </w:r>
-      <w:r>
-        <w:t>has</w:t>
-      </w:r>
-      <w:r>
-        <w:t xml:space="preserve"> been used in early versions of </w:t>
-      </w:r>
-      <w:proofErr w:type="spellStart"/>
-      <w:r>
-        <w:t>Arowhead</w:t>
-      </w:r>
-      <w:proofErr w:type="spellEnd"/>
-      <w:r>
-        <w:t>.</w:t>
-      </w:r>
-      <w:r>
-        <w:t xml:space="preserve"> </w:t>
-      </w:r>
-    </w:p>
-    <w:p>
-      <w:pPr>
-        <w:pStyle w:val="Rubrik1"/>
-      </w:pPr>
-      <w:bookmarkStart w:id="3" w:name="_Toc105754844"/>
-      <w:r>
-        <w:t>How this system is meant to be used</w:t>
-      </w:r>
-      <w:bookmarkEnd w:id="3"/>
-    </w:p>
-    <w:p>
-      <w:pPr>
-        <w:pStyle w:val="Brdtext"/>
-      </w:pPr>
-      <w:r>
-        <w:t xml:space="preserve">The Service Registry is used as the </w:t>
-      </w:r>
-      <w:r>
-        <w:t xml:space="preserve">source of service presence, as all services that will be exposed in the Arrowhead network should be </w:t>
-      </w:r>
-      <w:r>
-        <w:t xml:space="preserve">registered in this system. Any service that </w:t>
-      </w:r>
-      <w:r>
-        <w:t>wants</w:t>
-      </w:r>
-      <w:r>
-        <w:t xml:space="preserve"> to connect to another service </w:t>
-      </w:r>
-      <w:r>
-        <w:t xml:space="preserve">should be able to look other services up in this system. </w:t>
-      </w:r>
-    </w:p>
-    <w:p>
-      <w:pPr>
-        <w:pStyle w:val="Brdtext"/>
-      </w:pPr>
-    </w:p>
-    <w:p>
-      <w:pPr>
-        <w:pStyle w:val="Brdtext"/>
-      </w:pPr>
-      <w:r>
-        <w:t>The Service Registry is not depending on any other system to be operational and is considered a mandatory Core Arrowhead system.</w:t>
-      </w:r>
-    </w:p>
-    <w:p>
-      <w:pPr>
-        <w:pStyle w:val="Brdtext"/>
-      </w:pPr>
-    </w:p>
-    <w:p>
-      <w:pPr>
-        <w:pStyle w:val="Brdtext"/>
-      </w:pPr>
-      <w:r>
-        <w:t>A s</w:t>
-      </w:r>
-      <w:r>
-        <w:t>ystem</w:t>
-      </w:r>
-      <w:r>
-        <w:t xml:space="preserve"> that </w:t>
-      </w:r>
-      <w:r>
-        <w:t>intends</w:t>
-      </w:r>
-      <w:r>
-        <w:t xml:space="preserve"> to register </w:t>
-      </w:r>
-      <w:r>
-        <w:t>a producer service</w:t>
-      </w:r>
-      <w:r>
-        <w:t xml:space="preserve"> should call the Service Registration service and provide information about logical name, access endpoint and necessary metadata that the Service Registry requires. Additionally, if the SR uses lease of service registrations, a Time to Live for the service. </w:t>
-      </w:r>
-    </w:p>
-    <w:p>
-      <w:pPr>
-        <w:pStyle w:val="Brdtext"/>
-      </w:pPr>
-    </w:p>
-    <w:p>
-      <w:pPr>
-        <w:pStyle w:val="Brdtext"/>
-      </w:pPr>
-      <w:r>
-        <w:t xml:space="preserve">A </w:t>
-      </w:r>
-      <w:r>
-        <w:t>system that intends to consume a service in the Arrowhead network should perform a lookup of the service/services in order to find the most suiting producer. This task can either be performed manually or via Orchestration.</w:t>
+        <w:t xml:space="preserve"> find the most suiting producer. This task can either be performed manually or via Orchestration.</w:t>
       </w:r>
     </w:p>
     <w:p>
@@ -1956,11 +1989,11 @@
       <w:pPr>
         <w:pStyle w:val="Rubrik1"/>
       </w:pPr>
-      <w:bookmarkStart w:id="4" w:name="_Toc105754845"/>
+      <w:bookmarkStart w:id="20" w:name="_Toc105754845"/>
       <w:r>
         <w:t>System functionalities and properties</w:t>
       </w:r>
-      <w:bookmarkEnd w:id="4"/>
+      <w:bookmarkEnd w:id="20"/>
     </w:p>
     <w:p>
       <w:pPr>
@@ -1994,19 +2027,24 @@
       <w:pPr>
         <w:pStyle w:val="Brdtext"/>
       </w:pPr>
-      <w:r>
-        <w:t>In order to find the Service Discovery service all systems will have to get this endpoint information out of bounds of the Service Registry, may it be options such as a DNS entry or a hardcoded property of each system.</w:t>
+      <w:proofErr w:type="gramStart"/>
+      <w:r>
+        <w:t>In order to</w:t>
+      </w:r>
+      <w:proofErr w:type="gramEnd"/>
+      <w:r>
+        <w:t xml:space="preserve"> find the Service Discovery service all systems will have to get this endpoint information out of bounds of the Service Registry, may it be options such as a DNS entry or a hardcoded property of each system.</w:t>
       </w:r>
     </w:p>
     <w:p>
       <w:pPr>
         <w:pStyle w:val="Rubrik1"/>
       </w:pPr>
-      <w:bookmarkStart w:id="5" w:name="_Toc105754846"/>
+      <w:bookmarkStart w:id="21" w:name="_Toc105754846"/>
       <w:r>
         <w:t>Important delimitations</w:t>
       </w:r>
-      <w:bookmarkEnd w:id="5"/>
+      <w:bookmarkEnd w:id="21"/>
     </w:p>
     <w:p>
       <w:pPr>
@@ -2029,11 +2067,11 @@
       <w:pPr>
         <w:pStyle w:val="Rubrik"/>
       </w:pPr>
-      <w:bookmarkStart w:id="6" w:name="_Toc105754847"/>
+      <w:bookmarkStart w:id="22" w:name="_Toc105754847"/>
       <w:r>
         <w:t>Services</w:t>
       </w:r>
-      <w:bookmarkEnd w:id="6"/>
+      <w:bookmarkEnd w:id="22"/>
     </w:p>
     <w:p>
       <w:pPr>
@@ -2052,11 +2090,16 @@
       <w:pPr>
         <w:pStyle w:val="Rubrik1"/>
       </w:pPr>
-      <w:bookmarkStart w:id="7" w:name="_Toc105754848"/>
-      <w:r>
-        <w:t>Produced services</w:t>
-      </w:r>
-      <w:bookmarkEnd w:id="7"/>
+      <w:bookmarkStart w:id="23" w:name="_Toc105754848"/>
+      <w:r>
+        <w:t xml:space="preserve">Produced </w:t>
+      </w:r>
+      <w:proofErr w:type="gramStart"/>
+      <w:r>
+        <w:t>services</w:t>
+      </w:r>
+      <w:bookmarkEnd w:id="23"/>
+      <w:proofErr w:type="gramEnd"/>
     </w:p>
     <w:p>
       <w:pPr>
@@ -2136,9 +2179,26 @@
               <w:pStyle w:val="Brdtext"/>
               <w:cnfStyle w:val="000000100000" w:firstRow="0" w:lastRow="0" w:firstColumn="0" w:lastColumn="0" w:oddVBand="0" w:evenVBand="0" w:oddHBand="1" w:evenHBand="0" w:firstRowFirstColumn="0" w:firstRowLastColumn="0" w:lastRowFirstColumn="0" w:lastRowLastColumn="0"/>
             </w:pPr>
-            <w:r>
-              <w:t>SD Service Discovery</w:t>
-            </w:r>
+            <w:ins w:id="24" w:author="Per Olofsson" w:date="2023-04-14T15:25:00Z">
+              <w:r>
+                <w:fldChar w:fldCharType="begin"/>
+              </w:r>
+              <w:r>
+                <w:instrText xml:space="preserve"> HYPERLINK "https://github.com/eclipse-arrowhead/roadmap/blob/main/5.0%20Draft/SD/SD%20Service%20Discovery.docx" </w:instrText>
+              </w:r>
+              <w:r>
+                <w:fldChar w:fldCharType="separate"/>
+              </w:r>
+              <w:r>
+                <w:rPr>
+                  <w:rStyle w:val="Hyperlnk"/>
+                </w:rPr>
+                <w:t>SD Service Discovery</w:t>
+              </w:r>
+              <w:r>
+                <w:fldChar w:fldCharType="end"/>
+              </w:r>
+            </w:ins>
           </w:p>
         </w:tc>
       </w:tr>
@@ -2166,9 +2226,26 @@
               <w:pStyle w:val="Brdtext"/>
               <w:cnfStyle w:val="000000000000" w:firstRow="0" w:lastRow="0" w:firstColumn="0" w:lastColumn="0" w:oddVBand="0" w:evenVBand="0" w:oddHBand="0" w:evenHBand="0" w:firstRowFirstColumn="0" w:firstRowLastColumn="0" w:lastRowFirstColumn="0" w:lastRowLastColumn="0"/>
             </w:pPr>
-            <w:r>
-              <w:t>SD Service Registry Administration</w:t>
-            </w:r>
+            <w:ins w:id="25" w:author="Per Olofsson" w:date="2023-04-14T15:25:00Z">
+              <w:r>
+                <w:fldChar w:fldCharType="begin"/>
+              </w:r>
+              <w:r>
+                <w:instrText xml:space="preserve"> HYPERLINK "https://github.com/eclipse-arrowhead/roadmap/blob/main/5.0%20Draft/SD/SD%20Service%20Registry%20Administration.docx" </w:instrText>
+              </w:r>
+              <w:r>
+                <w:fldChar w:fldCharType="separate"/>
+              </w:r>
+              <w:r>
+                <w:rPr>
+                  <w:rStyle w:val="Hyperlnk"/>
+                </w:rPr>
+                <w:t>SD Service Registry Administration</w:t>
+              </w:r>
+              <w:r>
+                <w:fldChar w:fldCharType="end"/>
+              </w:r>
+            </w:ins>
           </w:p>
         </w:tc>
       </w:tr>
@@ -2182,11 +2259,16 @@
       <w:pPr>
         <w:pStyle w:val="Rubrik1"/>
       </w:pPr>
-      <w:bookmarkStart w:id="8" w:name="_Toc105754849"/>
-      <w:r>
-        <w:t>Consumed services</w:t>
-      </w:r>
-      <w:bookmarkEnd w:id="8"/>
+      <w:bookmarkStart w:id="26" w:name="_Toc105754849"/>
+      <w:r>
+        <w:t xml:space="preserve">Consumed </w:t>
+      </w:r>
+      <w:proofErr w:type="gramStart"/>
+      <w:r>
+        <w:t>services</w:t>
+      </w:r>
+      <w:bookmarkEnd w:id="26"/>
+      <w:proofErr w:type="gramEnd"/>
     </w:p>
     <w:p>
       <w:pPr>
@@ -2201,11 +2283,11 @@
         <w:pStyle w:val="Rubrik"/>
         <w:keepNext/>
       </w:pPr>
-      <w:bookmarkStart w:id="9" w:name="_Toc105754850"/>
+      <w:bookmarkStart w:id="27" w:name="_Toc105754850"/>
       <w:r>
         <w:t>Security</w:t>
       </w:r>
-      <w:bookmarkEnd w:id="9"/>
+      <w:bookmarkEnd w:id="27"/>
       <w:r>
         <w:t xml:space="preserve"> </w:t>
       </w:r>
@@ -2214,18 +2296,21 @@
       <w:pPr>
         <w:pStyle w:val="Rubrik1"/>
       </w:pPr>
-      <w:bookmarkStart w:id="10" w:name="_Toc105754851"/>
+      <w:bookmarkStart w:id="28" w:name="_Toc105754851"/>
       <w:r>
         <w:t xml:space="preserve">Security </w:t>
       </w:r>
       <w:r>
         <w:t>Model</w:t>
       </w:r>
-      <w:bookmarkEnd w:id="10"/>
+      <w:bookmarkEnd w:id="28"/>
     </w:p>
     <w:p>
       <w:pPr>
         <w:pStyle w:val="Brdtext"/>
+        <w:rPr>
+          <w:ins w:id="29" w:author="Per Olofsson" w:date="2023-04-14T15:26:00Z"/>
+        </w:rPr>
       </w:pPr>
       <w:r>
         <w:t>The service registry services can be controlled via Authorisation</w:t>
@@ -2239,6 +2324,37 @@
       <w:r>
         <w:t xml:space="preserve"> all services should be allowed to register and lookup services.</w:t>
       </w:r>
+    </w:p>
+    <w:p>
+      <w:pPr>
+        <w:pStyle w:val="Brdtext"/>
+      </w:pPr>
+      <w:ins w:id="30" w:author="Per Olofsson" w:date="2023-04-14T15:27:00Z">
+        <w:r>
+          <w:t xml:space="preserve">In Arrowhead the preferred way of </w:t>
+        </w:r>
+        <w:proofErr w:type="gramStart"/>
+        <w:r>
+          <w:t>consume</w:t>
+        </w:r>
+        <w:proofErr w:type="gramEnd"/>
+        <w:r>
+          <w:t xml:space="preserve"> services of the </w:t>
+        </w:r>
+        <w:proofErr w:type="spellStart"/>
+        <w:r>
+          <w:t>ServiceRegistry</w:t>
+        </w:r>
+        <w:proofErr w:type="spellEnd"/>
+        <w:r>
+          <w:t xml:space="preserve"> is via secure calls</w:t>
+        </w:r>
+      </w:ins>
+      <w:ins w:id="31" w:author="Per Olofsson" w:date="2023-04-14T15:28:00Z">
+        <w:r>
+          <w:t>, meaning that Authentication should be performed on the consumers.</w:t>
+        </w:r>
+      </w:ins>
     </w:p>
     <w:p>
       <w:pPr>
@@ -2263,14 +2379,14 @@
           <w:lang w:val="en-US"/>
         </w:rPr>
       </w:pPr>
-      <w:bookmarkStart w:id="11" w:name="_Toc105754852"/>
+      <w:bookmarkStart w:id="32" w:name="_Toc105754852"/>
       <w:r>
         <w:rPr>
           <w:lang w:val="en-US"/>
         </w:rPr>
         <w:t>Revision history</w:t>
       </w:r>
-      <w:bookmarkEnd w:id="11"/>
+      <w:bookmarkEnd w:id="32"/>
     </w:p>
     <w:p>
       <w:pPr>
@@ -2280,16 +2396,16 @@
           <w:lang w:val="en-US"/>
         </w:rPr>
       </w:pPr>
-      <w:bookmarkStart w:id="12" w:name="_Toc354828815"/>
-      <w:bookmarkStart w:id="13" w:name="_Toc105754853"/>
+      <w:bookmarkStart w:id="33" w:name="_Toc354828815"/>
+      <w:bookmarkStart w:id="34" w:name="_Toc105754853"/>
       <w:r>
         <w:rPr>
           <w:lang w:val="en-US"/>
         </w:rPr>
         <w:t>Amendments</w:t>
       </w:r>
-      <w:bookmarkEnd w:id="12"/>
-      <w:bookmarkEnd w:id="13"/>
+      <w:bookmarkEnd w:id="33"/>
+      <w:bookmarkEnd w:id="34"/>
     </w:p>
     <w:tbl>
       <w:tblPr>
@@ -2314,7 +2430,7 @@
             <w:pPr>
               <w:pStyle w:val="Brdtext"/>
             </w:pPr>
-            <w:bookmarkStart w:id="14" w:name="_Hlk105597434"/>
+            <w:bookmarkStart w:id="35" w:name="_Hlk105597434"/>
             <w:r>
               <w:t>No.</w:t>
             </w:r>
@@ -2399,8 +2515,18 @@
             <w:pPr>
               <w:pStyle w:val="Brdtext"/>
             </w:pPr>
+            <w:commentRangeStart w:id="36"/>
             <w:r>
               <w:t>2022-04-29</w:t>
+            </w:r>
+            <w:commentRangeEnd w:id="36"/>
+            <w:r>
+              <w:rPr>
+                <w:rStyle w:val="Kommentarsreferens"/>
+                <w:rFonts w:eastAsiaTheme="minorEastAsia" w:cstheme="minorBidi"/>
+                <w:lang w:val="sv-SE" w:eastAsia="sv-SE"/>
+              </w:rPr>
+              <w:commentReference w:id="36"/>
             </w:r>
           </w:p>
         </w:tc>
@@ -2475,6 +2601,11 @@
             <w:pPr>
               <w:pStyle w:val="Brdtext"/>
             </w:pPr>
+            <w:ins w:id="38" w:author="Per Olofsson" w:date="2023-04-14T15:28:00Z">
+              <w:r>
+                <w:t>2023-04-14</w:t>
+              </w:r>
+            </w:ins>
           </w:p>
         </w:tc>
         <w:tc>
@@ -2485,6 +2616,11 @@
             <w:pPr>
               <w:pStyle w:val="Brdtext"/>
             </w:pPr>
+            <w:ins w:id="39" w:author="Per Olofsson" w:date="2023-04-14T15:28:00Z">
+              <w:r>
+                <w:t>0.2</w:t>
+              </w:r>
+            </w:ins>
           </w:p>
         </w:tc>
         <w:tc>
@@ -2495,6 +2631,16 @@
             <w:pPr>
               <w:pStyle w:val="Brdtext"/>
             </w:pPr>
+            <w:ins w:id="40" w:author="Per Olofsson" w:date="2023-04-14T15:28:00Z">
+              <w:r>
+                <w:t xml:space="preserve">Updated after </w:t>
+              </w:r>
+            </w:ins>
+            <w:ins w:id="41" w:author="Per Olofsson" w:date="2023-04-14T15:29:00Z">
+              <w:r>
+                <w:t>review in AH Roadmap community.</w:t>
+              </w:r>
+            </w:ins>
           </w:p>
         </w:tc>
         <w:tc>
@@ -2505,17 +2651,19 @@
             <w:pPr>
               <w:pStyle w:val="Brdtext"/>
             </w:pPr>
+            <w:ins w:id="42" w:author="Per Olofsson" w:date="2023-04-14T15:29:00Z">
+              <w:r>
+                <w:t>Per Olofsson</w:t>
+              </w:r>
+            </w:ins>
           </w:p>
         </w:tc>
       </w:tr>
-      <w:bookmarkEnd w:id="14"/>
+      <w:bookmarkEnd w:id="35"/>
     </w:tbl>
     <w:p>
       <w:pPr>
         <w:pStyle w:val="Brdtext"/>
-        <w:rPr>
-          <w:lang w:val="pt-PT"/>
-        </w:rPr>
       </w:pPr>
     </w:p>
     <w:p>
@@ -2526,16 +2674,16 @@
           <w:lang w:val="en-US"/>
         </w:rPr>
       </w:pPr>
-      <w:bookmarkStart w:id="15" w:name="_Toc354828816"/>
-      <w:bookmarkStart w:id="16" w:name="_Toc105754854"/>
+      <w:bookmarkStart w:id="43" w:name="_Toc354828816"/>
+      <w:bookmarkStart w:id="44" w:name="_Toc105754854"/>
       <w:r>
         <w:rPr>
           <w:lang w:val="en-US"/>
         </w:rPr>
         <w:t>Quality Assurance</w:t>
       </w:r>
-      <w:bookmarkEnd w:id="15"/>
-      <w:bookmarkEnd w:id="16"/>
+      <w:bookmarkEnd w:id="43"/>
+      <w:bookmarkEnd w:id="44"/>
     </w:p>
     <w:tbl>
       <w:tblPr>
@@ -2704,8 +2852,8 @@
       </w:pPr>
     </w:p>
     <w:sectPr>
-      <w:headerReference w:type="default" r:id="rId15"/>
-      <w:footerReference w:type="default" r:id="rId16"/>
+      <w:headerReference w:type="default" r:id="rId19"/>
+      <w:footerReference w:type="default" r:id="rId20"/>
       <w:pgSz w:w="11900" w:h="16840"/>
       <w:pgMar w:top="2552" w:right="1134" w:bottom="1418" w:left="1985" w:header="601" w:footer="709" w:gutter="0"/>
       <w:cols w:space="708"/>
@@ -2715,8 +2863,69 @@
 </w:document>
 </file>
 
+<file path=word/comments.xml><?xml version="1.0" encoding="utf-8"?>
+<w:comments xmlns:wpc="http://schemas.microsoft.com/office/word/2010/wordprocessingCanvas" xmlns:cx="http://schemas.microsoft.com/office/drawing/2014/chartex" xmlns:cx1="http://schemas.microsoft.com/office/drawing/2015/9/8/chartex" xmlns:cx2="http://schemas.microsoft.com/office/drawing/2015/10/21/chartex" xmlns:cx3="http://schemas.microsoft.com/office/drawing/2016/5/9/chartex" xmlns:cx4="http://schemas.microsoft.com/office/drawing/2016/5/10/chartex" xmlns:cx5="http://schemas.microsoft.com/office/drawing/2016/5/11/chartex" xmlns:cx6="http://schemas.microsoft.com/office/drawing/2016/5/12/chartex" xmlns:cx7="http://schemas.microsoft.com/office/drawing/2016/5/13/chartex" xmlns:cx8="http://schemas.microsoft.com/office/drawing/2016/5/14/chartex" xmlns:mc="http://schemas.openxmlformats.org/markup-compatibility/2006" xmlns:aink="http://schemas.microsoft.com/office/drawing/2016/ink" xmlns:am3d="http://schemas.microsoft.com/office/drawing/2017/model3d" xmlns:o="urn:schemas-microsoft-com:office:office" xmlns:oel="http://schemas.microsoft.com/office/2019/extlst" xmlns:r="http://schemas.openxmlformats.org/officeDocument/2006/relationships" xmlns:m="http://schemas.openxmlformats.org/officeDocument/2006/math" xmlns:v="urn:schemas-microsoft-com:vml" xmlns:wp14="http://schemas.microsoft.com/office/word/2010/wordprocessingDrawing" xmlns:wp="http://schemas.openxmlformats.org/drawingml/2006/wordprocessingDrawing" xmlns:w10="urn:schemas-microsoft-com:office:word" xmlns:w="http://schemas.openxmlformats.org/wordprocessingml/2006/main" xmlns:w14="http://schemas.microsoft.com/office/word/2010/wordml" xmlns:w15="http://schemas.microsoft.com/office/word/2012/wordml" xmlns:w16cex="http://schemas.microsoft.com/office/word/2018/wordml/cex" xmlns:w16cid="http://schemas.microsoft.com/office/word/2016/wordml/cid" xmlns:w16="http://schemas.microsoft.com/office/word/2018/wordml" xmlns:w16du="http://schemas.microsoft.com/office/word/2023/wordml/word16du" xmlns:w16sdtdh="http://schemas.microsoft.com/office/word/2020/wordml/sdtdatahash" xmlns:w16se="http://schemas.microsoft.com/office/word/2015/wordml/symex" xmlns:wpg="http://schemas.microsoft.com/office/word/2010/wordprocessingGroup" xmlns:wpi="http://schemas.microsoft.com/office/word/2010/wordprocessingInk" xmlns:wne="http://schemas.microsoft.com/office/word/2006/wordml" xmlns:wps="http://schemas.microsoft.com/office/word/2010/wordprocessingShape" mc:Ignorable="w14 w15 w16se w16cid w16 w16cex w16sdtdh wp14">
+  <w:comment w:id="36" w:author="Henrik Bylund" w:date="2022-06-29T08:23:00Z" w:initials="HB">
+    <w:p>
+      <w:r>
+        <w:rPr>
+          <w:rStyle w:val="Kommentarsreferens"/>
+        </w:rPr>
+        <w:annotationRef/>
+      </w:r>
+      <w:r>
+        <w:rPr>
+          <w:sz w:val="20"/>
+          <w:szCs w:val="20"/>
+        </w:rPr>
+        <w:t xml:space="preserve">Är det här rätt datum? </w:t>
+      </w:r>
+      <w:r>
+        <w:fldChar w:fldCharType="begin"/>
+      </w:r>
+      <w:r>
+        <w:instrText xml:space="preserve"> HYPERLINK "mailto:per.olofsson@sinetiq.se" </w:instrText>
+      </w:r>
+      <w:bookmarkStart w:id="37" w:name="_@_D7EA780E49A9B44581FA1018A69F8CA4Z"/>
+      <w:r>
+        <w:fldChar w:fldCharType="separate"/>
+      </w:r>
+      <w:bookmarkEnd w:id="37"/>
+      <w:r>
+        <w:rPr>
+          <w:rStyle w:val="Nmn"/>
+          <w:noProof/>
+        </w:rPr>
+        <w:t>@Per Olofsson</w:t>
+      </w:r>
+      <w:r>
+        <w:fldChar w:fldCharType="end"/>
+      </w:r>
+    </w:p>
+  </w:comment>
+</w:comments>
+</file>
+
+<file path=word/commentsExtended.xml><?xml version="1.0" encoding="utf-8"?>
+<w15:commentsEx xmlns:wpc="http://schemas.microsoft.com/office/word/2010/wordprocessingCanvas" xmlns:cx="http://schemas.microsoft.com/office/drawing/2014/chartex" xmlns:cx1="http://schemas.microsoft.com/office/drawing/2015/9/8/chartex" xmlns:cx2="http://schemas.microsoft.com/office/drawing/2015/10/21/chartex" xmlns:cx3="http://schemas.microsoft.com/office/drawing/2016/5/9/chartex" xmlns:cx4="http://schemas.microsoft.com/office/drawing/2016/5/10/chartex" xmlns:cx5="http://schemas.microsoft.com/office/drawing/2016/5/11/chartex" xmlns:cx6="http://schemas.microsoft.com/office/drawing/2016/5/12/chartex" xmlns:cx7="http://schemas.microsoft.com/office/drawing/2016/5/13/chartex" xmlns:cx8="http://schemas.microsoft.com/office/drawing/2016/5/14/chartex" xmlns:mc="http://schemas.openxmlformats.org/markup-compatibility/2006" xmlns:aink="http://schemas.microsoft.com/office/drawing/2016/ink" xmlns:am3d="http://schemas.microsoft.com/office/drawing/2017/model3d" xmlns:o="urn:schemas-microsoft-com:office:office" xmlns:oel="http://schemas.microsoft.com/office/2019/extlst" xmlns:r="http://schemas.openxmlformats.org/officeDocument/2006/relationships" xmlns:m="http://schemas.openxmlformats.org/officeDocument/2006/math" xmlns:v="urn:schemas-microsoft-com:vml" xmlns:wp14="http://schemas.microsoft.com/office/word/2010/wordprocessingDrawing" xmlns:wp="http://schemas.openxmlformats.org/drawingml/2006/wordprocessingDrawing" xmlns:w10="urn:schemas-microsoft-com:office:word" xmlns:w="http://schemas.openxmlformats.org/wordprocessingml/2006/main" xmlns:w14="http://schemas.microsoft.com/office/word/2010/wordml" xmlns:w15="http://schemas.microsoft.com/office/word/2012/wordml" xmlns:w16cex="http://schemas.microsoft.com/office/word/2018/wordml/cex" xmlns:w16cid="http://schemas.microsoft.com/office/word/2016/wordml/cid" xmlns:w16="http://schemas.microsoft.com/office/word/2018/wordml" xmlns:w16du="http://schemas.microsoft.com/office/word/2023/wordml/word16du" xmlns:w16sdtdh="http://schemas.microsoft.com/office/word/2020/wordml/sdtdatahash" xmlns:w16se="http://schemas.microsoft.com/office/word/2015/wordml/symex" xmlns:wpg="http://schemas.microsoft.com/office/word/2010/wordprocessingGroup" xmlns:wpi="http://schemas.microsoft.com/office/word/2010/wordprocessingInk" xmlns:wne="http://schemas.microsoft.com/office/word/2006/wordml" xmlns:wps="http://schemas.microsoft.com/office/word/2010/wordprocessingShape" mc:Ignorable="w14 w15 w16se w16cid w16 w16cex w16sdtdh wp14">
+  <w15:commentEx w15:paraId="60A6F2CC" w15:done="0"/>
+</w15:commentsEx>
+</file>
+
+<file path=word/commentsExtensible.xml><?xml version="1.0" encoding="utf-8"?>
+<w16cex:commentsExtensible xmlns:wpc="http://schemas.microsoft.com/office/word/2010/wordprocessingCanvas" xmlns:cx="http://schemas.microsoft.com/office/drawing/2014/chartex" xmlns:cx1="http://schemas.microsoft.com/office/drawing/2015/9/8/chartex" xmlns:cx2="http://schemas.microsoft.com/office/drawing/2015/10/21/chartex" xmlns:cx3="http://schemas.microsoft.com/office/drawing/2016/5/9/chartex" xmlns:cx4="http://schemas.microsoft.com/office/drawing/2016/5/10/chartex" xmlns:cx5="http://schemas.microsoft.com/office/drawing/2016/5/11/chartex" xmlns:cx6="http://schemas.microsoft.com/office/drawing/2016/5/12/chartex" xmlns:cx7="http://schemas.microsoft.com/office/drawing/2016/5/13/chartex" xmlns:cx8="http://schemas.microsoft.com/office/drawing/2016/5/14/chartex" xmlns:mc="http://schemas.openxmlformats.org/markup-compatibility/2006" xmlns:aink="http://schemas.microsoft.com/office/drawing/2016/ink" xmlns:am3d="http://schemas.microsoft.com/office/drawing/2017/model3d" xmlns:o="urn:schemas-microsoft-com:office:office" xmlns:oel="http://schemas.microsoft.com/office/2019/extlst" xmlns:r="http://schemas.openxmlformats.org/officeDocument/2006/relationships" xmlns:m="http://schemas.openxmlformats.org/officeDocument/2006/math" xmlns:v="urn:schemas-microsoft-com:vml" xmlns:wp14="http://schemas.microsoft.com/office/word/2010/wordprocessingDrawing" xmlns:wp="http://schemas.openxmlformats.org/drawingml/2006/wordprocessingDrawing" xmlns:w10="urn:schemas-microsoft-com:office:word" xmlns:w="http://schemas.openxmlformats.org/wordprocessingml/2006/main" xmlns:w14="http://schemas.microsoft.com/office/word/2010/wordml" xmlns:w15="http://schemas.microsoft.com/office/word/2012/wordml" xmlns:w16cex="http://schemas.microsoft.com/office/word/2018/wordml/cex" xmlns:w16cid="http://schemas.microsoft.com/office/word/2016/wordml/cid" xmlns:w16="http://schemas.microsoft.com/office/word/2018/wordml" xmlns:w16du="http://schemas.microsoft.com/office/word/2023/wordml/word16du" xmlns:w16sdtdh="http://schemas.microsoft.com/office/word/2020/wordml/sdtdatahash" xmlns:w16se="http://schemas.microsoft.com/office/word/2015/wordml/symex" xmlns:wpg="http://schemas.microsoft.com/office/word/2010/wordprocessingGroup" xmlns:wpi="http://schemas.microsoft.com/office/word/2010/wordprocessingInk" xmlns:wne="http://schemas.microsoft.com/office/word/2006/wordml" xmlns:wps="http://schemas.microsoft.com/office/word/2010/wordprocessingShape" mc:Ignorable="w14 w15 w16se w16cid w16 w16cex w16sdtdh wp14">
+  <w16cex:commentExtensible w16cex:durableId="26668A9D" w16cex:dateUtc="2022-06-29T06:23:00Z"/>
+</w16cex:commentsExtensible>
+</file>
+
+<file path=word/commentsIds.xml><?xml version="1.0" encoding="utf-8"?>
+<w16cid:commentsIds xmlns:wpc="http://schemas.microsoft.com/office/word/2010/wordprocessingCanvas" xmlns:cx="http://schemas.microsoft.com/office/drawing/2014/chartex" xmlns:cx1="http://schemas.microsoft.com/office/drawing/2015/9/8/chartex" xmlns:cx2="http://schemas.microsoft.com/office/drawing/2015/10/21/chartex" xmlns:cx3="http://schemas.microsoft.com/office/drawing/2016/5/9/chartex" xmlns:cx4="http://schemas.microsoft.com/office/drawing/2016/5/10/chartex" xmlns:cx5="http://schemas.microsoft.com/office/drawing/2016/5/11/chartex" xmlns:cx6="http://schemas.microsoft.com/office/drawing/2016/5/12/chartex" xmlns:cx7="http://schemas.microsoft.com/office/drawing/2016/5/13/chartex" xmlns:cx8="http://schemas.microsoft.com/office/drawing/2016/5/14/chartex" xmlns:mc="http://schemas.openxmlformats.org/markup-compatibility/2006" xmlns:aink="http://schemas.microsoft.com/office/drawing/2016/ink" xmlns:am3d="http://schemas.microsoft.com/office/drawing/2017/model3d" xmlns:o="urn:schemas-microsoft-com:office:office" xmlns:oel="http://schemas.microsoft.com/office/2019/extlst" xmlns:r="http://schemas.openxmlformats.org/officeDocument/2006/relationships" xmlns:m="http://schemas.openxmlformats.org/officeDocument/2006/math" xmlns:v="urn:schemas-microsoft-com:vml" xmlns:wp14="http://schemas.microsoft.com/office/word/2010/wordprocessingDrawing" xmlns:wp="http://schemas.openxmlformats.org/drawingml/2006/wordprocessingDrawing" xmlns:w10="urn:schemas-microsoft-com:office:word" xmlns:w="http://schemas.openxmlformats.org/wordprocessingml/2006/main" xmlns:w14="http://schemas.microsoft.com/office/word/2010/wordml" xmlns:w15="http://schemas.microsoft.com/office/word/2012/wordml" xmlns:w16cex="http://schemas.microsoft.com/office/word/2018/wordml/cex" xmlns:w16cid="http://schemas.microsoft.com/office/word/2016/wordml/cid" xmlns:w16="http://schemas.microsoft.com/office/word/2018/wordml" xmlns:w16du="http://schemas.microsoft.com/office/word/2023/wordml/word16du" xmlns:w16sdtdh="http://schemas.microsoft.com/office/word/2020/wordml/sdtdatahash" xmlns:w16se="http://schemas.microsoft.com/office/word/2015/wordml/symex" xmlns:wpg="http://schemas.microsoft.com/office/word/2010/wordprocessingGroup" xmlns:wpi="http://schemas.microsoft.com/office/word/2010/wordprocessingInk" xmlns:wne="http://schemas.microsoft.com/office/word/2006/wordml" xmlns:wps="http://schemas.microsoft.com/office/word/2010/wordprocessingShape" mc:Ignorable="w14 w15 w16se w16cid w16 w16cex w16sdtdh wp14">
+  <w16cid:commentId w16cid:paraId="60A6F2CC" w16cid:durableId="26668A9D"/>
+</w16cid:commentsIds>
+</file>
+
 <file path=word/endnotes.xml><?xml version="1.0" encoding="utf-8"?>
-<w:endnotes xmlns:wpc="http://schemas.microsoft.com/office/word/2010/wordprocessingCanvas" xmlns:cx="http://schemas.microsoft.com/office/drawing/2014/chartex" xmlns:cx1="http://schemas.microsoft.com/office/drawing/2015/9/8/chartex" xmlns:cx2="http://schemas.microsoft.com/office/drawing/2015/10/21/chartex" xmlns:cx3="http://schemas.microsoft.com/office/drawing/2016/5/9/chartex" xmlns:cx4="http://schemas.microsoft.com/office/drawing/2016/5/10/chartex" xmlns:cx5="http://schemas.microsoft.com/office/drawing/2016/5/11/chartex" xmlns:cx6="http://schemas.microsoft.com/office/drawing/2016/5/12/chartex" xmlns:cx7="http://schemas.microsoft.com/office/drawing/2016/5/13/chartex" xmlns:cx8="http://schemas.microsoft.com/office/drawing/2016/5/14/chartex" xmlns:mc="http://schemas.openxmlformats.org/markup-compatibility/2006" xmlns:aink="http://schemas.microsoft.com/office/drawing/2016/ink" xmlns:am3d="http://schemas.microsoft.com/office/drawing/2017/model3d" xmlns:o="urn:schemas-microsoft-com:office:office" xmlns:oel="http://schemas.microsoft.com/office/2019/extlst" xmlns:r="http://schemas.openxmlformats.org/officeDocument/2006/relationships" xmlns:m="http://schemas.openxmlformats.org/officeDocument/2006/math" xmlns:v="urn:schemas-microsoft-com:vml" xmlns:wp14="http://schemas.microsoft.com/office/word/2010/wordprocessingDrawing" xmlns:wp="http://schemas.openxmlformats.org/drawingml/2006/wordprocessingDrawing" xmlns:w10="urn:schemas-microsoft-com:office:word" xmlns:w="http://schemas.openxmlformats.org/wordprocessingml/2006/main" xmlns:w14="http://schemas.microsoft.com/office/word/2010/wordml" xmlns:w15="http://schemas.microsoft.com/office/word/2012/wordml" xmlns:w16cex="http://schemas.microsoft.com/office/word/2018/wordml/cex" xmlns:w16cid="http://schemas.microsoft.com/office/word/2016/wordml/cid" xmlns:w16="http://schemas.microsoft.com/office/word/2018/wordml" xmlns:w16sdtdh="http://schemas.microsoft.com/office/word/2020/wordml/sdtdatahash" xmlns:w16se="http://schemas.microsoft.com/office/word/2015/wordml/symex" xmlns:wpg="http://schemas.microsoft.com/office/word/2010/wordprocessingGroup" xmlns:wpi="http://schemas.microsoft.com/office/word/2010/wordprocessingInk" xmlns:wne="http://schemas.microsoft.com/office/word/2006/wordml" xmlns:wps="http://schemas.microsoft.com/office/word/2010/wordprocessingShape" mc:Ignorable="w14 w15 w16se w16cid w16 w16cex w16sdtdh wp14">
+<w:endnotes xmlns:wpc="http://schemas.microsoft.com/office/word/2010/wordprocessingCanvas" xmlns:cx="http://schemas.microsoft.com/office/drawing/2014/chartex" xmlns:cx1="http://schemas.microsoft.com/office/drawing/2015/9/8/chartex" xmlns:cx2="http://schemas.microsoft.com/office/drawing/2015/10/21/chartex" xmlns:cx3="http://schemas.microsoft.com/office/drawing/2016/5/9/chartex" xmlns:cx4="http://schemas.microsoft.com/office/drawing/2016/5/10/chartex" xmlns:cx5="http://schemas.microsoft.com/office/drawing/2016/5/11/chartex" xmlns:cx6="http://schemas.microsoft.com/office/drawing/2016/5/12/chartex" xmlns:cx7="http://schemas.microsoft.com/office/drawing/2016/5/13/chartex" xmlns:cx8="http://schemas.microsoft.com/office/drawing/2016/5/14/chartex" xmlns:mc="http://schemas.openxmlformats.org/markup-compatibility/2006" xmlns:aink="http://schemas.microsoft.com/office/drawing/2016/ink" xmlns:am3d="http://schemas.microsoft.com/office/drawing/2017/model3d" xmlns:o="urn:schemas-microsoft-com:office:office" xmlns:oel="http://schemas.microsoft.com/office/2019/extlst" xmlns:r="http://schemas.openxmlformats.org/officeDocument/2006/relationships" xmlns:m="http://schemas.openxmlformats.org/officeDocument/2006/math" xmlns:v="urn:schemas-microsoft-com:vml" xmlns:wp14="http://schemas.microsoft.com/office/word/2010/wordprocessingDrawing" xmlns:wp="http://schemas.openxmlformats.org/drawingml/2006/wordprocessingDrawing" xmlns:w10="urn:schemas-microsoft-com:office:word" xmlns:w="http://schemas.openxmlformats.org/wordprocessingml/2006/main" xmlns:w14="http://schemas.microsoft.com/office/word/2010/wordml" xmlns:w15="http://schemas.microsoft.com/office/word/2012/wordml" xmlns:w16cex="http://schemas.microsoft.com/office/word/2018/wordml/cex" xmlns:w16cid="http://schemas.microsoft.com/office/word/2016/wordml/cid" xmlns:w16="http://schemas.microsoft.com/office/word/2018/wordml" xmlns:w16du="http://schemas.microsoft.com/office/word/2023/wordml/word16du" xmlns:w16sdtdh="http://schemas.microsoft.com/office/word/2020/wordml/sdtdatahash" xmlns:w16se="http://schemas.microsoft.com/office/word/2015/wordml/symex" xmlns:wpg="http://schemas.microsoft.com/office/word/2010/wordprocessingGroup" xmlns:wpi="http://schemas.microsoft.com/office/word/2010/wordprocessingInk" xmlns:wne="http://schemas.microsoft.com/office/word/2006/wordml" xmlns:wps="http://schemas.microsoft.com/office/word/2010/wordprocessingShape" mc:Ignorable="w14 w15 w16se w16cid w16 w16cex w16sdtdh wp14">
   <w:endnote w:type="separator" w:id="-1">
     <w:p>
       <w:r>
@@ -2735,7 +2944,7 @@
 </file>
 
 <file path=word/footer1.xml><?xml version="1.0" encoding="utf-8"?>
-<w:ftr xmlns:wpc="http://schemas.microsoft.com/office/word/2010/wordprocessingCanvas" xmlns:cx="http://schemas.microsoft.com/office/drawing/2014/chartex" xmlns:cx1="http://schemas.microsoft.com/office/drawing/2015/9/8/chartex" xmlns:cx2="http://schemas.microsoft.com/office/drawing/2015/10/21/chartex" xmlns:cx3="http://schemas.microsoft.com/office/drawing/2016/5/9/chartex" xmlns:cx4="http://schemas.microsoft.com/office/drawing/2016/5/10/chartex" xmlns:cx5="http://schemas.microsoft.com/office/drawing/2016/5/11/chartex" xmlns:cx6="http://schemas.microsoft.com/office/drawing/2016/5/12/chartex" xmlns:cx7="http://schemas.microsoft.com/office/drawing/2016/5/13/chartex" xmlns:cx8="http://schemas.microsoft.com/office/drawing/2016/5/14/chartex" xmlns:mc="http://schemas.openxmlformats.org/markup-compatibility/2006" xmlns:aink="http://schemas.microsoft.com/office/drawing/2016/ink" xmlns:am3d="http://schemas.microsoft.com/office/drawing/2017/model3d" xmlns:o="urn:schemas-microsoft-com:office:office" xmlns:oel="http://schemas.microsoft.com/office/2019/extlst" xmlns:r="http://schemas.openxmlformats.org/officeDocument/2006/relationships" xmlns:m="http://schemas.openxmlformats.org/officeDocument/2006/math" xmlns:v="urn:schemas-microsoft-com:vml" xmlns:wp14="http://schemas.microsoft.com/office/word/2010/wordprocessingDrawing" xmlns:wp="http://schemas.openxmlformats.org/drawingml/2006/wordprocessingDrawing" xmlns:w10="urn:schemas-microsoft-com:office:word" xmlns:w="http://schemas.openxmlformats.org/wordprocessingml/2006/main" xmlns:w14="http://schemas.microsoft.com/office/word/2010/wordml" xmlns:w15="http://schemas.microsoft.com/office/word/2012/wordml" xmlns:w16cex="http://schemas.microsoft.com/office/word/2018/wordml/cex" xmlns:w16cid="http://schemas.microsoft.com/office/word/2016/wordml/cid" xmlns:w16="http://schemas.microsoft.com/office/word/2018/wordml" xmlns:w16sdtdh="http://schemas.microsoft.com/office/word/2020/wordml/sdtdatahash" xmlns:w16se="http://schemas.microsoft.com/office/word/2015/wordml/symex" xmlns:wpg="http://schemas.microsoft.com/office/word/2010/wordprocessingGroup" xmlns:wpi="http://schemas.microsoft.com/office/word/2010/wordprocessingInk" xmlns:wne="http://schemas.microsoft.com/office/word/2006/wordml" xmlns:wps="http://schemas.microsoft.com/office/word/2010/wordprocessingShape" mc:Ignorable="w14 w15 w16se w16cid w16 w16cex w16sdtdh wp14">
+<w:ftr xmlns:wpc="http://schemas.microsoft.com/office/word/2010/wordprocessingCanvas" xmlns:cx="http://schemas.microsoft.com/office/drawing/2014/chartex" xmlns:cx1="http://schemas.microsoft.com/office/drawing/2015/9/8/chartex" xmlns:cx2="http://schemas.microsoft.com/office/drawing/2015/10/21/chartex" xmlns:cx3="http://schemas.microsoft.com/office/drawing/2016/5/9/chartex" xmlns:cx4="http://schemas.microsoft.com/office/drawing/2016/5/10/chartex" xmlns:cx5="http://schemas.microsoft.com/office/drawing/2016/5/11/chartex" xmlns:cx6="http://schemas.microsoft.com/office/drawing/2016/5/12/chartex" xmlns:cx7="http://schemas.microsoft.com/office/drawing/2016/5/13/chartex" xmlns:cx8="http://schemas.microsoft.com/office/drawing/2016/5/14/chartex" xmlns:mc="http://schemas.openxmlformats.org/markup-compatibility/2006" xmlns:aink="http://schemas.microsoft.com/office/drawing/2016/ink" xmlns:am3d="http://schemas.microsoft.com/office/drawing/2017/model3d" xmlns:o="urn:schemas-microsoft-com:office:office" xmlns:oel="http://schemas.microsoft.com/office/2019/extlst" xmlns:r="http://schemas.openxmlformats.org/officeDocument/2006/relationships" xmlns:m="http://schemas.openxmlformats.org/officeDocument/2006/math" xmlns:v="urn:schemas-microsoft-com:vml" xmlns:wp14="http://schemas.microsoft.com/office/word/2010/wordprocessingDrawing" xmlns:wp="http://schemas.openxmlformats.org/drawingml/2006/wordprocessingDrawing" xmlns:w10="urn:schemas-microsoft-com:office:word" xmlns:w="http://schemas.openxmlformats.org/wordprocessingml/2006/main" xmlns:w14="http://schemas.microsoft.com/office/word/2010/wordml" xmlns:w15="http://schemas.microsoft.com/office/word/2012/wordml" xmlns:w16cex="http://schemas.microsoft.com/office/word/2018/wordml/cex" xmlns:w16cid="http://schemas.microsoft.com/office/word/2016/wordml/cid" xmlns:w16="http://schemas.microsoft.com/office/word/2018/wordml" xmlns:w16du="http://schemas.microsoft.com/office/word/2023/wordml/word16du" xmlns:w16sdtdh="http://schemas.microsoft.com/office/word/2020/wordml/sdtdatahash" xmlns:w16se="http://schemas.microsoft.com/office/word/2015/wordml/symex" xmlns:wpg="http://schemas.microsoft.com/office/word/2010/wordprocessingGroup" xmlns:wpi="http://schemas.microsoft.com/office/word/2010/wordprocessingInk" xmlns:wne="http://schemas.microsoft.com/office/word/2006/wordml" xmlns:wps="http://schemas.microsoft.com/office/word/2010/wordprocessingShape" mc:Ignorable="w14 w15 w16se w16cid w16 w16cex w16sdtdh wp14">
   <w:p>
     <w:pPr>
       <w:pStyle w:val="Sidfot"/>
@@ -3050,7 +3259,7 @@
 </file>
 
 <file path=word/footer2.xml><?xml version="1.0" encoding="utf-8"?>
-<w:ftr xmlns:wpc="http://schemas.microsoft.com/office/word/2010/wordprocessingCanvas" xmlns:cx="http://schemas.microsoft.com/office/drawing/2014/chartex" xmlns:cx1="http://schemas.microsoft.com/office/drawing/2015/9/8/chartex" xmlns:cx2="http://schemas.microsoft.com/office/drawing/2015/10/21/chartex" xmlns:cx3="http://schemas.microsoft.com/office/drawing/2016/5/9/chartex" xmlns:cx4="http://schemas.microsoft.com/office/drawing/2016/5/10/chartex" xmlns:cx5="http://schemas.microsoft.com/office/drawing/2016/5/11/chartex" xmlns:cx6="http://schemas.microsoft.com/office/drawing/2016/5/12/chartex" xmlns:cx7="http://schemas.microsoft.com/office/drawing/2016/5/13/chartex" xmlns:cx8="http://schemas.microsoft.com/office/drawing/2016/5/14/chartex" xmlns:mc="http://schemas.openxmlformats.org/markup-compatibility/2006" xmlns:aink="http://schemas.microsoft.com/office/drawing/2016/ink" xmlns:am3d="http://schemas.microsoft.com/office/drawing/2017/model3d" xmlns:o="urn:schemas-microsoft-com:office:office" xmlns:oel="http://schemas.microsoft.com/office/2019/extlst" xmlns:r="http://schemas.openxmlformats.org/officeDocument/2006/relationships" xmlns:m="http://schemas.openxmlformats.org/officeDocument/2006/math" xmlns:v="urn:schemas-microsoft-com:vml" xmlns:wp14="http://schemas.microsoft.com/office/word/2010/wordprocessingDrawing" xmlns:wp="http://schemas.openxmlformats.org/drawingml/2006/wordprocessingDrawing" xmlns:w10="urn:schemas-microsoft-com:office:word" xmlns:w="http://schemas.openxmlformats.org/wordprocessingml/2006/main" xmlns:w14="http://schemas.microsoft.com/office/word/2010/wordml" xmlns:w15="http://schemas.microsoft.com/office/word/2012/wordml" xmlns:w16cex="http://schemas.microsoft.com/office/word/2018/wordml/cex" xmlns:w16cid="http://schemas.microsoft.com/office/word/2016/wordml/cid" xmlns:w16="http://schemas.microsoft.com/office/word/2018/wordml" xmlns:w16sdtdh="http://schemas.microsoft.com/office/word/2020/wordml/sdtdatahash" xmlns:w16se="http://schemas.microsoft.com/office/word/2015/wordml/symex" xmlns:wpg="http://schemas.microsoft.com/office/word/2010/wordprocessingGroup" xmlns:wpi="http://schemas.microsoft.com/office/word/2010/wordprocessingInk" xmlns:wne="http://schemas.microsoft.com/office/word/2006/wordml" xmlns:wps="http://schemas.microsoft.com/office/word/2010/wordprocessingShape" mc:Ignorable="w14 w15 w16se w16cid w16 w16cex w16sdtdh wp14">
+<w:ftr xmlns:wpc="http://schemas.microsoft.com/office/word/2010/wordprocessingCanvas" xmlns:cx="http://schemas.microsoft.com/office/drawing/2014/chartex" xmlns:cx1="http://schemas.microsoft.com/office/drawing/2015/9/8/chartex" xmlns:cx2="http://schemas.microsoft.com/office/drawing/2015/10/21/chartex" xmlns:cx3="http://schemas.microsoft.com/office/drawing/2016/5/9/chartex" xmlns:cx4="http://schemas.microsoft.com/office/drawing/2016/5/10/chartex" xmlns:cx5="http://schemas.microsoft.com/office/drawing/2016/5/11/chartex" xmlns:cx6="http://schemas.microsoft.com/office/drawing/2016/5/12/chartex" xmlns:cx7="http://schemas.microsoft.com/office/drawing/2016/5/13/chartex" xmlns:cx8="http://schemas.microsoft.com/office/drawing/2016/5/14/chartex" xmlns:mc="http://schemas.openxmlformats.org/markup-compatibility/2006" xmlns:aink="http://schemas.microsoft.com/office/drawing/2016/ink" xmlns:am3d="http://schemas.microsoft.com/office/drawing/2017/model3d" xmlns:o="urn:schemas-microsoft-com:office:office" xmlns:oel="http://schemas.microsoft.com/office/2019/extlst" xmlns:r="http://schemas.openxmlformats.org/officeDocument/2006/relationships" xmlns:m="http://schemas.openxmlformats.org/officeDocument/2006/math" xmlns:v="urn:schemas-microsoft-com:vml" xmlns:wp14="http://schemas.microsoft.com/office/word/2010/wordprocessingDrawing" xmlns:wp="http://schemas.openxmlformats.org/drawingml/2006/wordprocessingDrawing" xmlns:w10="urn:schemas-microsoft-com:office:word" xmlns:w="http://schemas.openxmlformats.org/wordprocessingml/2006/main" xmlns:w14="http://schemas.microsoft.com/office/word/2010/wordml" xmlns:w15="http://schemas.microsoft.com/office/word/2012/wordml" xmlns:w16cex="http://schemas.microsoft.com/office/word/2018/wordml/cex" xmlns:w16cid="http://schemas.microsoft.com/office/word/2016/wordml/cid" xmlns:w16="http://schemas.microsoft.com/office/word/2018/wordml" xmlns:w16du="http://schemas.microsoft.com/office/word/2023/wordml/word16du" xmlns:w16sdtdh="http://schemas.microsoft.com/office/word/2020/wordml/sdtdatahash" xmlns:w16se="http://schemas.microsoft.com/office/word/2015/wordml/symex" xmlns:wpg="http://schemas.microsoft.com/office/word/2010/wordprocessingGroup" xmlns:wpi="http://schemas.microsoft.com/office/word/2010/wordprocessingInk" xmlns:wne="http://schemas.microsoft.com/office/word/2006/wordml" xmlns:wps="http://schemas.microsoft.com/office/word/2010/wordprocessingShape" mc:Ignorable="w14 w15 w16se w16cid w16 w16cex w16sdtdh wp14">
   <w:p>
     <w:pPr>
       <w:pStyle w:val="Sidfot"/>
@@ -3350,7 +3559,7 @@
 </file>
 
 <file path=word/footnotes.xml><?xml version="1.0" encoding="utf-8"?>
-<w:footnotes xmlns:wpc="http://schemas.microsoft.com/office/word/2010/wordprocessingCanvas" xmlns:cx="http://schemas.microsoft.com/office/drawing/2014/chartex" xmlns:cx1="http://schemas.microsoft.com/office/drawing/2015/9/8/chartex" xmlns:cx2="http://schemas.microsoft.com/office/drawing/2015/10/21/chartex" xmlns:cx3="http://schemas.microsoft.com/office/drawing/2016/5/9/chartex" xmlns:cx4="http://schemas.microsoft.com/office/drawing/2016/5/10/chartex" xmlns:cx5="http://schemas.microsoft.com/office/drawing/2016/5/11/chartex" xmlns:cx6="http://schemas.microsoft.com/office/drawing/2016/5/12/chartex" xmlns:cx7="http://schemas.microsoft.com/office/drawing/2016/5/13/chartex" xmlns:cx8="http://schemas.microsoft.com/office/drawing/2016/5/14/chartex" xmlns:mc="http://schemas.openxmlformats.org/markup-compatibility/2006" xmlns:aink="http://schemas.microsoft.com/office/drawing/2016/ink" xmlns:am3d="http://schemas.microsoft.com/office/drawing/2017/model3d" xmlns:o="urn:schemas-microsoft-com:office:office" xmlns:oel="http://schemas.microsoft.com/office/2019/extlst" xmlns:r="http://schemas.openxmlformats.org/officeDocument/2006/relationships" xmlns:m="http://schemas.openxmlformats.org/officeDocument/2006/math" xmlns:v="urn:schemas-microsoft-com:vml" xmlns:wp14="http://schemas.microsoft.com/office/word/2010/wordprocessingDrawing" xmlns:wp="http://schemas.openxmlformats.org/drawingml/2006/wordprocessingDrawing" xmlns:w10="urn:schemas-microsoft-com:office:word" xmlns:w="http://schemas.openxmlformats.org/wordprocessingml/2006/main" xmlns:w14="http://schemas.microsoft.com/office/word/2010/wordml" xmlns:w15="http://schemas.microsoft.com/office/word/2012/wordml" xmlns:w16cex="http://schemas.microsoft.com/office/word/2018/wordml/cex" xmlns:w16cid="http://schemas.microsoft.com/office/word/2016/wordml/cid" xmlns:w16="http://schemas.microsoft.com/office/word/2018/wordml" xmlns:w16sdtdh="http://schemas.microsoft.com/office/word/2020/wordml/sdtdatahash" xmlns:w16se="http://schemas.microsoft.com/office/word/2015/wordml/symex" xmlns:wpg="http://schemas.microsoft.com/office/word/2010/wordprocessingGroup" xmlns:wpi="http://schemas.microsoft.com/office/word/2010/wordprocessingInk" xmlns:wne="http://schemas.microsoft.com/office/word/2006/wordml" xmlns:wps="http://schemas.microsoft.com/office/word/2010/wordprocessingShape" mc:Ignorable="w14 w15 w16se w16cid w16 w16cex w16sdtdh wp14">
+<w:footnotes xmlns:wpc="http://schemas.microsoft.com/office/word/2010/wordprocessingCanvas" xmlns:cx="http://schemas.microsoft.com/office/drawing/2014/chartex" xmlns:cx1="http://schemas.microsoft.com/office/drawing/2015/9/8/chartex" xmlns:cx2="http://schemas.microsoft.com/office/drawing/2015/10/21/chartex" xmlns:cx3="http://schemas.microsoft.com/office/drawing/2016/5/9/chartex" xmlns:cx4="http://schemas.microsoft.com/office/drawing/2016/5/10/chartex" xmlns:cx5="http://schemas.microsoft.com/office/drawing/2016/5/11/chartex" xmlns:cx6="http://schemas.microsoft.com/office/drawing/2016/5/12/chartex" xmlns:cx7="http://schemas.microsoft.com/office/drawing/2016/5/13/chartex" xmlns:cx8="http://schemas.microsoft.com/office/drawing/2016/5/14/chartex" xmlns:mc="http://schemas.openxmlformats.org/markup-compatibility/2006" xmlns:aink="http://schemas.microsoft.com/office/drawing/2016/ink" xmlns:am3d="http://schemas.microsoft.com/office/drawing/2017/model3d" xmlns:o="urn:schemas-microsoft-com:office:office" xmlns:oel="http://schemas.microsoft.com/office/2019/extlst" xmlns:r="http://schemas.openxmlformats.org/officeDocument/2006/relationships" xmlns:m="http://schemas.openxmlformats.org/officeDocument/2006/math" xmlns:v="urn:schemas-microsoft-com:vml" xmlns:wp14="http://schemas.microsoft.com/office/word/2010/wordprocessingDrawing" xmlns:wp="http://schemas.openxmlformats.org/drawingml/2006/wordprocessingDrawing" xmlns:w10="urn:schemas-microsoft-com:office:word" xmlns:w="http://schemas.openxmlformats.org/wordprocessingml/2006/main" xmlns:w14="http://schemas.microsoft.com/office/word/2010/wordml" xmlns:w15="http://schemas.microsoft.com/office/word/2012/wordml" xmlns:w16cex="http://schemas.microsoft.com/office/word/2018/wordml/cex" xmlns:w16cid="http://schemas.microsoft.com/office/word/2016/wordml/cid" xmlns:w16="http://schemas.microsoft.com/office/word/2018/wordml" xmlns:w16du="http://schemas.microsoft.com/office/word/2023/wordml/word16du" xmlns:w16sdtdh="http://schemas.microsoft.com/office/word/2020/wordml/sdtdatahash" xmlns:w16se="http://schemas.microsoft.com/office/word/2015/wordml/symex" xmlns:wpg="http://schemas.microsoft.com/office/word/2010/wordprocessingGroup" xmlns:wpi="http://schemas.microsoft.com/office/word/2010/wordprocessingInk" xmlns:wne="http://schemas.microsoft.com/office/word/2006/wordml" xmlns:wps="http://schemas.microsoft.com/office/word/2010/wordprocessingShape" mc:Ignorable="w14 w15 w16se w16cid w16 w16cex w16sdtdh wp14">
   <w:footnote w:type="separator" w:id="-1">
     <w:p>
       <w:r>
@@ -3369,7 +3578,7 @@
 </file>
 
 <file path=word/header1.xml><?xml version="1.0" encoding="utf-8"?>
-<w:hdr xmlns:wpc="http://schemas.microsoft.com/office/word/2010/wordprocessingCanvas" xmlns:cx="http://schemas.microsoft.com/office/drawing/2014/chartex" xmlns:cx1="http://schemas.microsoft.com/office/drawing/2015/9/8/chartex" xmlns:cx2="http://schemas.microsoft.com/office/drawing/2015/10/21/chartex" xmlns:cx3="http://schemas.microsoft.com/office/drawing/2016/5/9/chartex" xmlns:cx4="http://schemas.microsoft.com/office/drawing/2016/5/10/chartex" xmlns:cx5="http://schemas.microsoft.com/office/drawing/2016/5/11/chartex" xmlns:cx6="http://schemas.microsoft.com/office/drawing/2016/5/12/chartex" xmlns:cx7="http://schemas.microsoft.com/office/drawing/2016/5/13/chartex" xmlns:cx8="http://schemas.microsoft.com/office/drawing/2016/5/14/chartex" xmlns:mc="http://schemas.openxmlformats.org/markup-compatibility/2006" xmlns:aink="http://schemas.microsoft.com/office/drawing/2016/ink" xmlns:am3d="http://schemas.microsoft.com/office/drawing/2017/model3d" xmlns:o="urn:schemas-microsoft-com:office:office" xmlns:oel="http://schemas.microsoft.com/office/2019/extlst" xmlns:r="http://schemas.openxmlformats.org/officeDocument/2006/relationships" xmlns:m="http://schemas.openxmlformats.org/officeDocument/2006/math" xmlns:v="urn:schemas-microsoft-com:vml" xmlns:wp14="http://schemas.microsoft.com/office/word/2010/wordprocessingDrawing" xmlns:wp="http://schemas.openxmlformats.org/drawingml/2006/wordprocessingDrawing" xmlns:w10="urn:schemas-microsoft-com:office:word" xmlns:w="http://schemas.openxmlformats.org/wordprocessingml/2006/main" xmlns:w14="http://schemas.microsoft.com/office/word/2010/wordml" xmlns:w15="http://schemas.microsoft.com/office/word/2012/wordml" xmlns:w16cex="http://schemas.microsoft.com/office/word/2018/wordml/cex" xmlns:w16cid="http://schemas.microsoft.com/office/word/2016/wordml/cid" xmlns:w16="http://schemas.microsoft.com/office/word/2018/wordml" xmlns:w16sdtdh="http://schemas.microsoft.com/office/word/2020/wordml/sdtdatahash" xmlns:w16se="http://schemas.microsoft.com/office/word/2015/wordml/symex" xmlns:wpg="http://schemas.microsoft.com/office/word/2010/wordprocessingGroup" xmlns:wpi="http://schemas.microsoft.com/office/word/2010/wordprocessingInk" xmlns:wne="http://schemas.microsoft.com/office/word/2006/wordml" xmlns:wps="http://schemas.microsoft.com/office/word/2010/wordprocessingShape" mc:Ignorable="w14 w15 w16se w16cid w16 w16cex w16sdtdh wp14">
+<w:hdr xmlns:wpc="http://schemas.microsoft.com/office/word/2010/wordprocessingCanvas" xmlns:cx="http://schemas.microsoft.com/office/drawing/2014/chartex" xmlns:cx1="http://schemas.microsoft.com/office/drawing/2015/9/8/chartex" xmlns:cx2="http://schemas.microsoft.com/office/drawing/2015/10/21/chartex" xmlns:cx3="http://schemas.microsoft.com/office/drawing/2016/5/9/chartex" xmlns:cx4="http://schemas.microsoft.com/office/drawing/2016/5/10/chartex" xmlns:cx5="http://schemas.microsoft.com/office/drawing/2016/5/11/chartex" xmlns:cx6="http://schemas.microsoft.com/office/drawing/2016/5/12/chartex" xmlns:cx7="http://schemas.microsoft.com/office/drawing/2016/5/13/chartex" xmlns:cx8="http://schemas.microsoft.com/office/drawing/2016/5/14/chartex" xmlns:mc="http://schemas.openxmlformats.org/markup-compatibility/2006" xmlns:aink="http://schemas.microsoft.com/office/drawing/2016/ink" xmlns:am3d="http://schemas.microsoft.com/office/drawing/2017/model3d" xmlns:o="urn:schemas-microsoft-com:office:office" xmlns:oel="http://schemas.microsoft.com/office/2019/extlst" xmlns:r="http://schemas.openxmlformats.org/officeDocument/2006/relationships" xmlns:m="http://schemas.openxmlformats.org/officeDocument/2006/math" xmlns:v="urn:schemas-microsoft-com:vml" xmlns:wp14="http://schemas.microsoft.com/office/word/2010/wordprocessingDrawing" xmlns:wp="http://schemas.openxmlformats.org/drawingml/2006/wordprocessingDrawing" xmlns:w10="urn:schemas-microsoft-com:office:word" xmlns:w="http://schemas.openxmlformats.org/wordprocessingml/2006/main" xmlns:w14="http://schemas.microsoft.com/office/word/2010/wordml" xmlns:w15="http://schemas.microsoft.com/office/word/2012/wordml" xmlns:w16cex="http://schemas.microsoft.com/office/word/2018/wordml/cex" xmlns:w16cid="http://schemas.microsoft.com/office/word/2016/wordml/cid" xmlns:w16="http://schemas.microsoft.com/office/word/2018/wordml" xmlns:w16du="http://schemas.microsoft.com/office/word/2023/wordml/word16du" xmlns:w16sdtdh="http://schemas.microsoft.com/office/word/2020/wordml/sdtdatahash" xmlns:w16se="http://schemas.microsoft.com/office/word/2015/wordml/symex" xmlns:wpg="http://schemas.microsoft.com/office/word/2010/wordprocessingGroup" xmlns:wpi="http://schemas.microsoft.com/office/word/2010/wordprocessingInk" xmlns:wne="http://schemas.microsoft.com/office/word/2006/wordml" xmlns:wps="http://schemas.microsoft.com/office/word/2010/wordprocessingShape" mc:Ignorable="w14 w15 w16se w16cid w16 w16cex w16sdtdh wp14">
   <w:p>
     <w:pPr>
       <w:tabs>
@@ -3686,15 +3895,31 @@
           <w:r>
             <w:fldChar w:fldCharType="separate"/>
           </w:r>
-          <w:r>
-            <w:rPr>
-              <w:rFonts w:asciiTheme="majorHAnsi" w:hAnsiTheme="majorHAnsi"/>
-              <w:noProof/>
-              <w:sz w:val="18"/>
-              <w:szCs w:val="18"/>
-            </w:rPr>
-            <w:t>2022-06-28</w:t>
-          </w:r>
+          <w:ins w:id="1" w:author="Per Olofsson" w:date="2023-04-14T08:16:00Z">
+            <w:r>
+              <w:rPr>
+                <w:rFonts w:asciiTheme="majorHAnsi" w:hAnsiTheme="majorHAnsi"/>
+                <w:noProof/>
+                <w:sz w:val="18"/>
+                <w:szCs w:val="18"/>
+                <w:rPrChange w:id="2" w:author="Per Olofsson" w:date="2023-04-14T08:16:00Z">
+                  <w:rPr/>
+                </w:rPrChange>
+              </w:rPr>
+              <w:t>2023-04-14</w:t>
+            </w:r>
+          </w:ins>
+          <w:del w:id="3" w:author="Per Olofsson" w:date="2023-04-14T08:16:00Z">
+            <w:r>
+              <w:rPr>
+                <w:rFonts w:asciiTheme="majorHAnsi" w:hAnsiTheme="majorHAnsi"/>
+                <w:noProof/>
+                <w:sz w:val="18"/>
+                <w:szCs w:val="18"/>
+              </w:rPr>
+              <w:delText>2022-06-29</w:delText>
+            </w:r>
+          </w:del>
           <w:r>
             <w:rPr>
               <w:rFonts w:asciiTheme="majorHAnsi" w:hAnsiTheme="majorHAnsi"/>
@@ -3759,15 +3984,28 @@
             </w:sdtPr>
             <w:sdtEndPr/>
             <w:sdtContent>
-              <w:r>
-                <w:rPr>
-                  <w:rFonts w:asciiTheme="majorHAnsi" w:hAnsiTheme="majorHAnsi"/>
-                  <w:sz w:val="18"/>
-                  <w:szCs w:val="18"/>
-                  <w:lang w:val="en-US"/>
-                </w:rPr>
-                <w:t>0.1</w:t>
-              </w:r>
+              <w:del w:id="4" w:author="Per Olofsson" w:date="2023-04-14T15:29:00Z">
+                <w:r>
+                  <w:rPr>
+                    <w:rFonts w:asciiTheme="majorHAnsi" w:hAnsiTheme="majorHAnsi"/>
+                    <w:sz w:val="18"/>
+                    <w:szCs w:val="18"/>
+                    <w:lang w:val="en-US"/>
+                  </w:rPr>
+                  <w:delText>0.1</w:delText>
+                </w:r>
+              </w:del>
+              <w:ins w:id="5" w:author="Per Olofsson" w:date="2023-04-14T15:29:00Z">
+                <w:r>
+                  <w:rPr>
+                    <w:rFonts w:asciiTheme="majorHAnsi" w:hAnsiTheme="majorHAnsi"/>
+                    <w:sz w:val="18"/>
+                    <w:szCs w:val="18"/>
+                    <w:lang w:val="en-US"/>
+                  </w:rPr>
+                  <w:t>0.2</w:t>
+                </w:r>
+              </w:ins>
             </w:sdtContent>
           </w:sdt>
         </w:p>
@@ -4118,7 +4356,7 @@
 </file>
 
 <file path=word/header2.xml><?xml version="1.0" encoding="utf-8"?>
-<w:hdr xmlns:wpc="http://schemas.microsoft.com/office/word/2010/wordprocessingCanvas" xmlns:cx="http://schemas.microsoft.com/office/drawing/2014/chartex" xmlns:cx1="http://schemas.microsoft.com/office/drawing/2015/9/8/chartex" xmlns:cx2="http://schemas.microsoft.com/office/drawing/2015/10/21/chartex" xmlns:cx3="http://schemas.microsoft.com/office/drawing/2016/5/9/chartex" xmlns:cx4="http://schemas.microsoft.com/office/drawing/2016/5/10/chartex" xmlns:cx5="http://schemas.microsoft.com/office/drawing/2016/5/11/chartex" xmlns:cx6="http://schemas.microsoft.com/office/drawing/2016/5/12/chartex" xmlns:cx7="http://schemas.microsoft.com/office/drawing/2016/5/13/chartex" xmlns:cx8="http://schemas.microsoft.com/office/drawing/2016/5/14/chartex" xmlns:mc="http://schemas.openxmlformats.org/markup-compatibility/2006" xmlns:aink="http://schemas.microsoft.com/office/drawing/2016/ink" xmlns:am3d="http://schemas.microsoft.com/office/drawing/2017/model3d" xmlns:o="urn:schemas-microsoft-com:office:office" xmlns:oel="http://schemas.microsoft.com/office/2019/extlst" xmlns:r="http://schemas.openxmlformats.org/officeDocument/2006/relationships" xmlns:m="http://schemas.openxmlformats.org/officeDocument/2006/math" xmlns:v="urn:schemas-microsoft-com:vml" xmlns:wp14="http://schemas.microsoft.com/office/word/2010/wordprocessingDrawing" xmlns:wp="http://schemas.openxmlformats.org/drawingml/2006/wordprocessingDrawing" xmlns:w10="urn:schemas-microsoft-com:office:word" xmlns:w="http://schemas.openxmlformats.org/wordprocessingml/2006/main" xmlns:w14="http://schemas.microsoft.com/office/word/2010/wordml" xmlns:w15="http://schemas.microsoft.com/office/word/2012/wordml" xmlns:w16cex="http://schemas.microsoft.com/office/word/2018/wordml/cex" xmlns:w16cid="http://schemas.microsoft.com/office/word/2016/wordml/cid" xmlns:w16="http://schemas.microsoft.com/office/word/2018/wordml" xmlns:w16sdtdh="http://schemas.microsoft.com/office/word/2020/wordml/sdtdatahash" xmlns:w16se="http://schemas.microsoft.com/office/word/2015/wordml/symex" xmlns:wpg="http://schemas.microsoft.com/office/word/2010/wordprocessingGroup" xmlns:wpi="http://schemas.microsoft.com/office/word/2010/wordprocessingInk" xmlns:wne="http://schemas.microsoft.com/office/word/2006/wordml" xmlns:wps="http://schemas.microsoft.com/office/word/2010/wordprocessingShape" mc:Ignorable="w14 w15 w16se w16cid w16 w16cex w16sdtdh wp14">
+<w:hdr xmlns:wpc="http://schemas.microsoft.com/office/word/2010/wordprocessingCanvas" xmlns:cx="http://schemas.microsoft.com/office/drawing/2014/chartex" xmlns:cx1="http://schemas.microsoft.com/office/drawing/2015/9/8/chartex" xmlns:cx2="http://schemas.microsoft.com/office/drawing/2015/10/21/chartex" xmlns:cx3="http://schemas.microsoft.com/office/drawing/2016/5/9/chartex" xmlns:cx4="http://schemas.microsoft.com/office/drawing/2016/5/10/chartex" xmlns:cx5="http://schemas.microsoft.com/office/drawing/2016/5/11/chartex" xmlns:cx6="http://schemas.microsoft.com/office/drawing/2016/5/12/chartex" xmlns:cx7="http://schemas.microsoft.com/office/drawing/2016/5/13/chartex" xmlns:cx8="http://schemas.microsoft.com/office/drawing/2016/5/14/chartex" xmlns:mc="http://schemas.openxmlformats.org/markup-compatibility/2006" xmlns:aink="http://schemas.microsoft.com/office/drawing/2016/ink" xmlns:am3d="http://schemas.microsoft.com/office/drawing/2017/model3d" xmlns:o="urn:schemas-microsoft-com:office:office" xmlns:oel="http://schemas.microsoft.com/office/2019/extlst" xmlns:r="http://schemas.openxmlformats.org/officeDocument/2006/relationships" xmlns:m="http://schemas.openxmlformats.org/officeDocument/2006/math" xmlns:v="urn:schemas-microsoft-com:vml" xmlns:wp14="http://schemas.microsoft.com/office/word/2010/wordprocessingDrawing" xmlns:wp="http://schemas.openxmlformats.org/drawingml/2006/wordprocessingDrawing" xmlns:w10="urn:schemas-microsoft-com:office:word" xmlns:w="http://schemas.openxmlformats.org/wordprocessingml/2006/main" xmlns:w14="http://schemas.microsoft.com/office/word/2010/wordml" xmlns:w15="http://schemas.microsoft.com/office/word/2012/wordml" xmlns:w16cex="http://schemas.microsoft.com/office/word/2018/wordml/cex" xmlns:w16cid="http://schemas.microsoft.com/office/word/2016/wordml/cid" xmlns:w16="http://schemas.microsoft.com/office/word/2018/wordml" xmlns:w16du="http://schemas.microsoft.com/office/word/2023/wordml/word16du" xmlns:w16sdtdh="http://schemas.microsoft.com/office/word/2020/wordml/sdtdatahash" xmlns:w16se="http://schemas.microsoft.com/office/word/2015/wordml/symex" xmlns:wpg="http://schemas.microsoft.com/office/word/2010/wordprocessingGroup" xmlns:wpi="http://schemas.microsoft.com/office/word/2010/wordprocessingInk" xmlns:wne="http://schemas.microsoft.com/office/word/2006/wordml" xmlns:wps="http://schemas.microsoft.com/office/word/2010/wordprocessingShape" mc:Ignorable="w14 w15 w16se w16cid w16 w16cex w16sdtdh wp14">
   <w:tbl>
     <w:tblPr>
       <w:tblStyle w:val="Tabellrutnt"/>
@@ -4285,16 +4523,35 @@
               <w:dataBinding w:prefixMappings="xmlns:ns0='http://purl.org/dc/elements/1.1/' xmlns:ns1='http://schemas.openxmlformats.org/package/2006/metadata/core-properties' " w:xpath="/ns1:coreProperties[1]/ns1:category[1]" w:storeItemID="{6C3C8BC8-F283-45AE-878A-BAB7291924A1}"/>
               <w:text/>
             </w:sdtPr>
-            <w:sdtEndPr/>
             <w:sdtContent>
-              <w:r>
-                <w:rPr>
-                  <w:rFonts w:asciiTheme="majorHAnsi" w:hAnsiTheme="majorHAnsi"/>
-                  <w:sz w:val="18"/>
-                  <w:szCs w:val="18"/>
-                </w:rPr>
-                <w:t>0.1</w:t>
-              </w:r>
+              <w:del w:id="45" w:author="Per Olofsson" w:date="2023-04-14T15:29:00Z">
+                <w:r>
+                  <w:rPr>
+                    <w:rFonts w:asciiTheme="majorHAnsi" w:hAnsiTheme="majorHAnsi"/>
+                    <w:sz w:val="18"/>
+                    <w:szCs w:val="18"/>
+                  </w:rPr>
+                  <w:delText>0.1</w:delText>
+                </w:r>
+              </w:del>
+              <w:ins w:id="46" w:author="Per Olofsson" w:date="2023-04-14T15:29:00Z">
+                <w:r>
+                  <w:rPr>
+                    <w:rFonts w:asciiTheme="majorHAnsi" w:hAnsiTheme="majorHAnsi"/>
+                    <w:sz w:val="18"/>
+                    <w:szCs w:val="18"/>
+                  </w:rPr>
+                  <w:t>0.</w:t>
+                </w:r>
+                <w:r>
+                  <w:rPr>
+                    <w:rFonts w:asciiTheme="majorHAnsi" w:hAnsiTheme="majorHAnsi"/>
+                    <w:sz w:val="18"/>
+                    <w:szCs w:val="18"/>
+                  </w:rPr>
+                  <w:t>2</w:t>
+                </w:r>
+              </w:ins>
             </w:sdtContent>
           </w:sdt>
         </w:p>
@@ -4340,15 +4597,31 @@
           <w:r>
             <w:fldChar w:fldCharType="separate"/>
           </w:r>
-          <w:r>
-            <w:rPr>
-              <w:rFonts w:asciiTheme="majorHAnsi" w:hAnsiTheme="majorHAnsi"/>
-              <w:noProof/>
-              <w:sz w:val="18"/>
-              <w:szCs w:val="18"/>
-            </w:rPr>
-            <w:t>2022-06-28</w:t>
-          </w:r>
+          <w:ins w:id="47" w:author="Per Olofsson" w:date="2023-04-14T08:16:00Z">
+            <w:r>
+              <w:rPr>
+                <w:rFonts w:asciiTheme="majorHAnsi" w:hAnsiTheme="majorHAnsi"/>
+                <w:noProof/>
+                <w:sz w:val="18"/>
+                <w:szCs w:val="18"/>
+                <w:rPrChange w:id="48" w:author="Per Olofsson" w:date="2023-04-14T08:16:00Z">
+                  <w:rPr/>
+                </w:rPrChange>
+              </w:rPr>
+              <w:t>2023-04-14</w:t>
+            </w:r>
+          </w:ins>
+          <w:del w:id="49" w:author="Per Olofsson" w:date="2023-04-14T08:16:00Z">
+            <w:r>
+              <w:rPr>
+                <w:rFonts w:asciiTheme="majorHAnsi" w:hAnsiTheme="majorHAnsi"/>
+                <w:noProof/>
+                <w:sz w:val="18"/>
+                <w:szCs w:val="18"/>
+              </w:rPr>
+              <w:delText>2022-06-29</w:delText>
+            </w:r>
+          </w:del>
           <w:r>
             <w:rPr>
               <w:rFonts w:asciiTheme="majorHAnsi" w:hAnsiTheme="majorHAnsi"/>
@@ -4657,7 +4930,7 @@
 </file>
 
 <file path=word/numbering.xml><?xml version="1.0" encoding="utf-8"?>
-<w:numbering xmlns:wpc="http://schemas.microsoft.com/office/word/2010/wordprocessingCanvas" xmlns:cx="http://schemas.microsoft.com/office/drawing/2014/chartex" xmlns:cx1="http://schemas.microsoft.com/office/drawing/2015/9/8/chartex" xmlns:cx2="http://schemas.microsoft.com/office/drawing/2015/10/21/chartex" xmlns:cx3="http://schemas.microsoft.com/office/drawing/2016/5/9/chartex" xmlns:cx4="http://schemas.microsoft.com/office/drawing/2016/5/10/chartex" xmlns:cx5="http://schemas.microsoft.com/office/drawing/2016/5/11/chartex" xmlns:cx6="http://schemas.microsoft.com/office/drawing/2016/5/12/chartex" xmlns:cx7="http://schemas.microsoft.com/office/drawing/2016/5/13/chartex" xmlns:cx8="http://schemas.microsoft.com/office/drawing/2016/5/14/chartex" xmlns:mc="http://schemas.openxmlformats.org/markup-compatibility/2006" xmlns:aink="http://schemas.microsoft.com/office/drawing/2016/ink" xmlns:am3d="http://schemas.microsoft.com/office/drawing/2017/model3d" xmlns:o="urn:schemas-microsoft-com:office:office" xmlns:oel="http://schemas.microsoft.com/office/2019/extlst" xmlns:r="http://schemas.openxmlformats.org/officeDocument/2006/relationships" xmlns:m="http://schemas.openxmlformats.org/officeDocument/2006/math" xmlns:v="urn:schemas-microsoft-com:vml" xmlns:wp14="http://schemas.microsoft.com/office/word/2010/wordprocessingDrawing" xmlns:wp="http://schemas.openxmlformats.org/drawingml/2006/wordprocessingDrawing" xmlns:w10="urn:schemas-microsoft-com:office:word" xmlns:w="http://schemas.openxmlformats.org/wordprocessingml/2006/main" xmlns:w14="http://schemas.microsoft.com/office/word/2010/wordml" xmlns:w15="http://schemas.microsoft.com/office/word/2012/wordml" xmlns:w16cex="http://schemas.microsoft.com/office/word/2018/wordml/cex" xmlns:w16cid="http://schemas.microsoft.com/office/word/2016/wordml/cid" xmlns:w16="http://schemas.microsoft.com/office/word/2018/wordml" xmlns:w16sdtdh="http://schemas.microsoft.com/office/word/2020/wordml/sdtdatahash" xmlns:w16se="http://schemas.microsoft.com/office/word/2015/wordml/symex" xmlns:wpg="http://schemas.microsoft.com/office/word/2010/wordprocessingGroup" xmlns:wpi="http://schemas.microsoft.com/office/word/2010/wordprocessingInk" xmlns:wne="http://schemas.microsoft.com/office/word/2006/wordml" xmlns:wps="http://schemas.microsoft.com/office/word/2010/wordprocessingShape" mc:Ignorable="w14 w15 w16se w16cid w16 w16cex w16sdtdh wp14">
+<w:numbering xmlns:wpc="http://schemas.microsoft.com/office/word/2010/wordprocessingCanvas" xmlns:cx="http://schemas.microsoft.com/office/drawing/2014/chartex" xmlns:cx1="http://schemas.microsoft.com/office/drawing/2015/9/8/chartex" xmlns:cx2="http://schemas.microsoft.com/office/drawing/2015/10/21/chartex" xmlns:cx3="http://schemas.microsoft.com/office/drawing/2016/5/9/chartex" xmlns:cx4="http://schemas.microsoft.com/office/drawing/2016/5/10/chartex" xmlns:cx5="http://schemas.microsoft.com/office/drawing/2016/5/11/chartex" xmlns:cx6="http://schemas.microsoft.com/office/drawing/2016/5/12/chartex" xmlns:cx7="http://schemas.microsoft.com/office/drawing/2016/5/13/chartex" xmlns:cx8="http://schemas.microsoft.com/office/drawing/2016/5/14/chartex" xmlns:mc="http://schemas.openxmlformats.org/markup-compatibility/2006" xmlns:aink="http://schemas.microsoft.com/office/drawing/2016/ink" xmlns:am3d="http://schemas.microsoft.com/office/drawing/2017/model3d" xmlns:o="urn:schemas-microsoft-com:office:office" xmlns:oel="http://schemas.microsoft.com/office/2019/extlst" xmlns:r="http://schemas.openxmlformats.org/officeDocument/2006/relationships" xmlns:m="http://schemas.openxmlformats.org/officeDocument/2006/math" xmlns:v="urn:schemas-microsoft-com:vml" xmlns:wp14="http://schemas.microsoft.com/office/word/2010/wordprocessingDrawing" xmlns:wp="http://schemas.openxmlformats.org/drawingml/2006/wordprocessingDrawing" xmlns:w10="urn:schemas-microsoft-com:office:word" xmlns:w="http://schemas.openxmlformats.org/wordprocessingml/2006/main" xmlns:w14="http://schemas.microsoft.com/office/word/2010/wordml" xmlns:w15="http://schemas.microsoft.com/office/word/2012/wordml" xmlns:w16cex="http://schemas.microsoft.com/office/word/2018/wordml/cex" xmlns:w16cid="http://schemas.microsoft.com/office/word/2016/wordml/cid" xmlns:w16="http://schemas.microsoft.com/office/word/2018/wordml" xmlns:w16du="http://schemas.microsoft.com/office/word/2023/wordml/word16du" xmlns:w16sdtdh="http://schemas.microsoft.com/office/word/2020/wordml/sdtdatahash" xmlns:w16se="http://schemas.microsoft.com/office/word/2015/wordml/symex" xmlns:wpg="http://schemas.microsoft.com/office/word/2010/wordprocessingGroup" xmlns:wpi="http://schemas.microsoft.com/office/word/2010/wordprocessingInk" xmlns:wne="http://schemas.microsoft.com/office/word/2006/wordml" xmlns:wps="http://schemas.microsoft.com/office/word/2010/wordprocessingShape" mc:Ignorable="w14 w15 w16se w16cid w16 w16cex w16sdtdh wp14">
   <w:abstractNum w:abstractNumId="0" w15:restartNumberingAfterBreak="0">
     <w:nsid w:val="0726772E"/>
     <w:multiLevelType w:val="hybridMultilevel"/>
@@ -5723,6 +5996,17 @@
   </w:num>
   <w:numIdMacAtCleanup w:val="4"/>
 </w:numbering>
+</file>
+
+<file path=word/people.xml><?xml version="1.0" encoding="utf-8"?>
+<w15:people xmlns:wpc="http://schemas.microsoft.com/office/word/2010/wordprocessingCanvas" xmlns:cx="http://schemas.microsoft.com/office/drawing/2014/chartex" xmlns:cx1="http://schemas.microsoft.com/office/drawing/2015/9/8/chartex" xmlns:cx2="http://schemas.microsoft.com/office/drawing/2015/10/21/chartex" xmlns:cx3="http://schemas.microsoft.com/office/drawing/2016/5/9/chartex" xmlns:cx4="http://schemas.microsoft.com/office/drawing/2016/5/10/chartex" xmlns:cx5="http://schemas.microsoft.com/office/drawing/2016/5/11/chartex" xmlns:cx6="http://schemas.microsoft.com/office/drawing/2016/5/12/chartex" xmlns:cx7="http://schemas.microsoft.com/office/drawing/2016/5/13/chartex" xmlns:cx8="http://schemas.microsoft.com/office/drawing/2016/5/14/chartex" xmlns:mc="http://schemas.openxmlformats.org/markup-compatibility/2006" xmlns:aink="http://schemas.microsoft.com/office/drawing/2016/ink" xmlns:am3d="http://schemas.microsoft.com/office/drawing/2017/model3d" xmlns:o="urn:schemas-microsoft-com:office:office" xmlns:oel="http://schemas.microsoft.com/office/2019/extlst" xmlns:r="http://schemas.openxmlformats.org/officeDocument/2006/relationships" xmlns:m="http://schemas.openxmlformats.org/officeDocument/2006/math" xmlns:v="urn:schemas-microsoft-com:vml" xmlns:wp14="http://schemas.microsoft.com/office/word/2010/wordprocessingDrawing" xmlns:wp="http://schemas.openxmlformats.org/drawingml/2006/wordprocessingDrawing" xmlns:w10="urn:schemas-microsoft-com:office:word" xmlns:w="http://schemas.openxmlformats.org/wordprocessingml/2006/main" xmlns:w14="http://schemas.microsoft.com/office/word/2010/wordml" xmlns:w15="http://schemas.microsoft.com/office/word/2012/wordml" xmlns:w16cex="http://schemas.microsoft.com/office/word/2018/wordml/cex" xmlns:w16cid="http://schemas.microsoft.com/office/word/2016/wordml/cid" xmlns:w16="http://schemas.microsoft.com/office/word/2018/wordml" xmlns:w16du="http://schemas.microsoft.com/office/word/2023/wordml/word16du" xmlns:w16sdtdh="http://schemas.microsoft.com/office/word/2020/wordml/sdtdatahash" xmlns:w16se="http://schemas.microsoft.com/office/word/2015/wordml/symex" xmlns:wpg="http://schemas.microsoft.com/office/word/2010/wordprocessingGroup" xmlns:wpi="http://schemas.microsoft.com/office/word/2010/wordprocessingInk" xmlns:wne="http://schemas.microsoft.com/office/word/2006/wordml" xmlns:wps="http://schemas.microsoft.com/office/word/2010/wordprocessingShape" mc:Ignorable="w14 w15 w16se w16cid w16 w16cex w16sdtdh wp14">
+  <w15:person w15:author="Per Olofsson">
+    <w15:presenceInfo w15:providerId="AD" w15:userId="S::per.olofsson@sinetiq.se::90758d30-5ed5-43c1-99e4-8b7e5a389267"/>
+  </w15:person>
+  <w15:person w15:author="Henrik Bylund">
+    <w15:presenceInfo w15:providerId="AD" w15:userId="S::henrik.bylund@sinetiq.se::ab841810-d543-49b9-93cb-70a554adc47a"/>
+  </w15:person>
+</w15:people>
 </file>
 
 <file path=word/styles.xml><?xml version="1.0" encoding="utf-8"?>
@@ -6362,17 +6646,33 @@
     <w:autoRedefine/>
     <w:unhideWhenUsed/>
     <w:qFormat/>
-    <w:rsid w:val="00E41B5C"/>
+    <w:rsid w:val="001722DE"/>
     <w:pPr>
       <w:tabs>
         <w:tab w:val="left" w:pos="1810"/>
       </w:tabs>
       <w:spacing w:line="280" w:lineRule="atLeast"/>
+      <w:pPrChange w:id="0" w:author="Per Olofsson" w:date="2023-04-14T15:29:00Z">
+        <w:pPr>
+          <w:tabs>
+            <w:tab w:val="left" w:pos="1810"/>
+          </w:tabs>
+          <w:spacing w:line="280" w:lineRule="atLeast"/>
+        </w:pPr>
+      </w:pPrChange>
     </w:pPr>
     <w:rPr>
       <w:rFonts w:eastAsia="MS PGothic" w:cs="Lucida Grande"/>
       <w:szCs w:val="22"/>
       <w:lang w:val="en-GB" w:eastAsia="en-US"/>
+      <w:rPrChange w:id="0" w:author="Per Olofsson" w:date="2023-04-14T15:29:00Z">
+        <w:rPr>
+          <w:rFonts w:asciiTheme="minorHAnsi" w:eastAsia="MS PGothic" w:hAnsiTheme="minorHAnsi" w:cs="Lucida Grande"/>
+          <w:sz w:val="24"/>
+          <w:szCs w:val="22"/>
+          <w:lang w:val="en-GB" w:eastAsia="en-US" w:bidi="ar-SA"/>
+        </w:rPr>
+      </w:rPrChange>
     </w:rPr>
   </w:style>
   <w:style w:type="character" w:customStyle="1" w:styleId="BrdtextChar">
@@ -6380,7 +6680,7 @@
     <w:aliases w:val="Body Char"/>
     <w:basedOn w:val="Standardstycketeckensnitt"/>
     <w:link w:val="Brdtext"/>
-    <w:rsid w:val="00E41B5C"/>
+    <w:rsid w:val="001722DE"/>
     <w:rPr>
       <w:rFonts w:eastAsia="MS PGothic" w:cs="Lucida Grande"/>
       <w:szCs w:val="22"/>
@@ -7313,11 +7613,22 @@
       <w:shd w:val="clear" w:color="auto" w:fill="E1DFDD"/>
     </w:rPr>
   </w:style>
+  <w:style w:type="character" w:styleId="Nmn">
+    <w:name w:val="Mention"/>
+    <w:basedOn w:val="Standardstycketeckensnitt"/>
+    <w:uiPriority w:val="99"/>
+    <w:unhideWhenUsed/>
+    <w:rsid w:val="00FA66BF"/>
+    <w:rPr>
+      <w:color w:val="2B579A"/>
+      <w:shd w:val="clear" w:color="auto" w:fill="E1DFDD"/>
+    </w:rPr>
+  </w:style>
 </w:styles>
 </file>
 
 <file path=word/glossary/document.xml><?xml version="1.0" encoding="utf-8"?>
-<w:glossaryDocument xmlns:wpc="http://schemas.microsoft.com/office/word/2010/wordprocessingCanvas" xmlns:cx="http://schemas.microsoft.com/office/drawing/2014/chartex" xmlns:cx1="http://schemas.microsoft.com/office/drawing/2015/9/8/chartex" xmlns:cx2="http://schemas.microsoft.com/office/drawing/2015/10/21/chartex" xmlns:cx3="http://schemas.microsoft.com/office/drawing/2016/5/9/chartex" xmlns:cx4="http://schemas.microsoft.com/office/drawing/2016/5/10/chartex" xmlns:cx5="http://schemas.microsoft.com/office/drawing/2016/5/11/chartex" xmlns:cx6="http://schemas.microsoft.com/office/drawing/2016/5/12/chartex" xmlns:cx7="http://schemas.microsoft.com/office/drawing/2016/5/13/chartex" xmlns:cx8="http://schemas.microsoft.com/office/drawing/2016/5/14/chartex" xmlns:mc="http://schemas.openxmlformats.org/markup-compatibility/2006" xmlns:aink="http://schemas.microsoft.com/office/drawing/2016/ink" xmlns:am3d="http://schemas.microsoft.com/office/drawing/2017/model3d" xmlns:o="urn:schemas-microsoft-com:office:office" xmlns:oel="http://schemas.microsoft.com/office/2019/extlst" xmlns:r="http://schemas.openxmlformats.org/officeDocument/2006/relationships" xmlns:m="http://schemas.openxmlformats.org/officeDocument/2006/math" xmlns:v="urn:schemas-microsoft-com:vml" xmlns:wp14="http://schemas.microsoft.com/office/word/2010/wordprocessingDrawing" xmlns:wp="http://schemas.openxmlformats.org/drawingml/2006/wordprocessingDrawing" xmlns:w10="urn:schemas-microsoft-com:office:word" xmlns:w="http://schemas.openxmlformats.org/wordprocessingml/2006/main" xmlns:w14="http://schemas.microsoft.com/office/word/2010/wordml" xmlns:w15="http://schemas.microsoft.com/office/word/2012/wordml" xmlns:w16cex="http://schemas.microsoft.com/office/word/2018/wordml/cex" xmlns:w16cid="http://schemas.microsoft.com/office/word/2016/wordml/cid" xmlns:w16="http://schemas.microsoft.com/office/word/2018/wordml" xmlns:w16sdtdh="http://schemas.microsoft.com/office/word/2020/wordml/sdtdatahash" xmlns:w16se="http://schemas.microsoft.com/office/word/2015/wordml/symex" xmlns:wpg="http://schemas.microsoft.com/office/word/2010/wordprocessingGroup" xmlns:wpi="http://schemas.microsoft.com/office/word/2010/wordprocessingInk" xmlns:wne="http://schemas.microsoft.com/office/word/2006/wordml" xmlns:wps="http://schemas.microsoft.com/office/word/2010/wordprocessingShape" mc:Ignorable="w14 w15 w16se w16cid w16 w16cex w16sdtdh wp14">
+<w:glossaryDocument xmlns:wpc="http://schemas.microsoft.com/office/word/2010/wordprocessingCanvas" xmlns:cx="http://schemas.microsoft.com/office/drawing/2014/chartex" xmlns:cx1="http://schemas.microsoft.com/office/drawing/2015/9/8/chartex" xmlns:cx2="http://schemas.microsoft.com/office/drawing/2015/10/21/chartex" xmlns:cx3="http://schemas.microsoft.com/office/drawing/2016/5/9/chartex" xmlns:cx4="http://schemas.microsoft.com/office/drawing/2016/5/10/chartex" xmlns:cx5="http://schemas.microsoft.com/office/drawing/2016/5/11/chartex" xmlns:cx6="http://schemas.microsoft.com/office/drawing/2016/5/12/chartex" xmlns:cx7="http://schemas.microsoft.com/office/drawing/2016/5/13/chartex" xmlns:cx8="http://schemas.microsoft.com/office/drawing/2016/5/14/chartex" xmlns:mc="http://schemas.openxmlformats.org/markup-compatibility/2006" xmlns:aink="http://schemas.microsoft.com/office/drawing/2016/ink" xmlns:am3d="http://schemas.microsoft.com/office/drawing/2017/model3d" xmlns:o="urn:schemas-microsoft-com:office:office" xmlns:oel="http://schemas.microsoft.com/office/2019/extlst" xmlns:r="http://schemas.openxmlformats.org/officeDocument/2006/relationships" xmlns:m="http://schemas.openxmlformats.org/officeDocument/2006/math" xmlns:v="urn:schemas-microsoft-com:vml" xmlns:wp14="http://schemas.microsoft.com/office/word/2010/wordprocessingDrawing" xmlns:wp="http://schemas.openxmlformats.org/drawingml/2006/wordprocessingDrawing" xmlns:w10="urn:schemas-microsoft-com:office:word" xmlns:w="http://schemas.openxmlformats.org/wordprocessingml/2006/main" xmlns:w14="http://schemas.microsoft.com/office/word/2010/wordml" xmlns:w15="http://schemas.microsoft.com/office/word/2012/wordml" xmlns:w16cex="http://schemas.microsoft.com/office/word/2018/wordml/cex" xmlns:w16cid="http://schemas.microsoft.com/office/word/2016/wordml/cid" xmlns:w16="http://schemas.microsoft.com/office/word/2018/wordml" xmlns:w16du="http://schemas.microsoft.com/office/word/2023/wordml/word16du" xmlns:w16sdtdh="http://schemas.microsoft.com/office/word/2020/wordml/sdtdatahash" xmlns:w16se="http://schemas.microsoft.com/office/word/2015/wordml/symex" xmlns:wpg="http://schemas.microsoft.com/office/word/2010/wordprocessingGroup" xmlns:wpi="http://schemas.microsoft.com/office/word/2010/wordprocessingInk" xmlns:wne="http://schemas.microsoft.com/office/word/2006/wordml" xmlns:wps="http://schemas.microsoft.com/office/word/2010/wordprocessingShape" mc:Ignorable="w14 w15 w16se w16cid w16 w16cex w16sdtdh wp14">
   <w:docParts>
     <w:docPart>
       <w:docPartPr>
@@ -7491,7 +7802,7 @@
     <w:sig w:usb0="E00002FF" w:usb1="6AC7FDFB" w:usb2="08000012" w:usb3="00000000" w:csb0="0002009F" w:csb1="00000000"/>
   </w:font>
   <w:font w:name="Lucida Grande">
-    <w:altName w:val="Arial"/>
+    <w:altName w:val="Segoe UI"/>
     <w:charset w:val="00"/>
     <w:family w:val="swiss"/>
     <w:pitch w:val="variable"/>
@@ -8340,17 +8651,6 @@
 </file>
 
 <file path=customXml/item1.xml><?xml version="1.0" encoding="utf-8"?>
-<p:properties xmlns:p="http://schemas.microsoft.com/office/2006/metadata/properties" xmlns:xsi="http://www.w3.org/2001/XMLSchema-instance" xmlns:pc="http://schemas.microsoft.com/office/infopath/2007/PartnerControls">
-  <documentManagement>
-    <lcf76f155ced4ddcb4097134ff3c332f xmlns="5fe0c2ba-ff12-43a7-8b91-7828e2f00541">
-      <Terms xmlns="http://schemas.microsoft.com/office/infopath/2007/PartnerControls"/>
-    </lcf76f155ced4ddcb4097134ff3c332f>
-    <TaxCatchAll xmlns="3b9d715d-0525-4983-9877-fe4458d17f45" xsi:nil="true"/>
-  </documentManagement>
-</p:properties>
-</file>
-
-<file path=customXml/item2.xml><?xml version="1.0" encoding="utf-8"?>
 <?mso-contentType ?>
 <FormTemplates xmlns="http://schemas.microsoft.com/sharepoint/v3/contenttype/forms">
   <Display>DocumentLibraryForm</Display>
@@ -8359,13 +8659,13 @@
 </FormTemplates>
 </file>
 
-<file path=customXml/item3.xml><?xml version="1.0" encoding="utf-8"?>
+<file path=customXml/item2.xml><?xml version="1.0" encoding="utf-8"?>
 <b:Sources xmlns:b="http://schemas.openxmlformats.org/officeDocument/2006/bibliography" xmlns="http://schemas.openxmlformats.org/officeDocument/2006/bibliography" SelectedStyle="/APA.XSL" StyleName="APA"/>
 </file>
 
-<file path=customXml/item4.xml><?xml version="1.0" encoding="utf-8"?>
-<ct:contentTypeSchema xmlns:ct="http://schemas.microsoft.com/office/2006/metadata/contentType" xmlns:ma="http://schemas.microsoft.com/office/2006/metadata/properties/metaAttributes" ct:_="" ma:_="" ma:contentTypeName="dokument" ma:contentTypeID="0x010100A4D4075849431041B59F09349222064B" ma:contentTypeVersion="16" ma:contentTypeDescription="Skapa ett nytt dokument." ma:contentTypeScope="" ma:versionID="708b7f904531d86feb82f3a67f0d6758">
-  <xsd:schema xmlns:xsd="http://www.w3.org/2001/XMLSchema" xmlns:xs="http://www.w3.org/2001/XMLSchema" xmlns:p="http://schemas.microsoft.com/office/2006/metadata/properties" xmlns:ns2="3b9d715d-0525-4983-9877-fe4458d17f45" xmlns:ns3="5fe0c2ba-ff12-43a7-8b91-7828e2f00541" targetNamespace="http://schemas.microsoft.com/office/2006/metadata/properties" ma:root="true" ma:fieldsID="9edddf6e1b7bf732fea8c4d408f78172" ns2:_="" ns3:_="">
+<file path=customXml/item3.xml><?xml version="1.0" encoding="utf-8"?>
+<ct:contentTypeSchema xmlns:ct="http://schemas.microsoft.com/office/2006/metadata/contentType" xmlns:ma="http://schemas.microsoft.com/office/2006/metadata/properties/metaAttributes" ct:_="" ma:_="" ma:contentTypeName="Document" ma:contentTypeID="0x010100A4D4075849431041B59F09349222064B" ma:contentTypeVersion="16" ma:contentTypeDescription="Create a new document." ma:contentTypeScope="" ma:versionID="224c1138f4fe6a88571e3d7f3eb08436">
+  <xsd:schema xmlns:xsd="http://www.w3.org/2001/XMLSchema" xmlns:xs="http://www.w3.org/2001/XMLSchema" xmlns:p="http://schemas.microsoft.com/office/2006/metadata/properties" xmlns:ns2="3b9d715d-0525-4983-9877-fe4458d17f45" xmlns:ns3="5fe0c2ba-ff12-43a7-8b91-7828e2f00541" targetNamespace="http://schemas.microsoft.com/office/2006/metadata/properties" ma:root="true" ma:fieldsID="c5cc8a649054ffc98176cec6b007009a" ns2:_="" ns3:_="">
     <xsd:import namespace="3b9d715d-0525-4983-9877-fe4458d17f45"/>
     <xsd:import namespace="5fe0c2ba-ff12-43a7-8b91-7828e2f00541"/>
     <xsd:element name="properties">
@@ -8399,7 +8699,7 @@
   <xsd:schema xmlns:xsd="http://www.w3.org/2001/XMLSchema" xmlns:xs="http://www.w3.org/2001/XMLSchema" xmlns:dms="http://schemas.microsoft.com/office/2006/documentManagement/types" xmlns:pc="http://schemas.microsoft.com/office/infopath/2007/PartnerControls" targetNamespace="3b9d715d-0525-4983-9877-fe4458d17f45" elementFormDefault="qualified">
     <xsd:import namespace="http://schemas.microsoft.com/office/2006/documentManagement/types"/>
     <xsd:import namespace="http://schemas.microsoft.com/office/infopath/2007/PartnerControls"/>
-    <xsd:element name="SharedWithUsers" ma:index="8" nillable="true" ma:displayName="Delat med" ma:internalName="SharedWithUsers" ma:readOnly="true">
+    <xsd:element name="SharedWithUsers" ma:index="8" nillable="true" ma:displayName="Shared With" ma:internalName="SharedWithUsers" ma:readOnly="true">
       <xsd:complexType>
         <xsd:complexContent>
           <xsd:extension base="dms:UserMulti">
@@ -8418,7 +8718,7 @@
         </xsd:complexContent>
       </xsd:complexType>
     </xsd:element>
-    <xsd:element name="SharedWithDetails" ma:index="9" nillable="true" ma:displayName="Delat med information" ma:internalName="SharedWithDetails" ma:readOnly="true">
+    <xsd:element name="SharedWithDetails" ma:index="9" nillable="true" ma:displayName="Shared With Details" ma:internalName="SharedWithDetails" ma:readOnly="true">
       <xsd:simpleType>
         <xsd:restriction base="dms:Note">
           <xsd:maxLength value="255"/>
@@ -8499,7 +8799,7 @@
         <xsd:restriction base="dms:Unknown"/>
       </xsd:simpleType>
     </xsd:element>
-    <xsd:element name="lcf76f155ced4ddcb4097134ff3c332f" ma:index="22" nillable="true" ma:taxonomy="true" ma:internalName="lcf76f155ced4ddcb4097134ff3c332f" ma:taxonomyFieldName="MediaServiceImageTags" ma:displayName="Bildmarkeringar" ma:readOnly="false" ma:fieldId="{5cf76f15-5ced-4ddc-b409-7134ff3c332f}" ma:taxonomyMulti="true" ma:sspId="c275fc75-7aa7-4596-a379-d9d44ed79853" ma:termSetId="09814cd3-568e-fe90-9814-8d621ff8fb84" ma:anchorId="fba54fb3-c3e1-fe81-a776-ca4b69148c4d" ma:open="true" ma:isKeyword="false">
+    <xsd:element name="lcf76f155ced4ddcb4097134ff3c332f" ma:index="22" nillable="true" ma:taxonomy="true" ma:internalName="lcf76f155ced4ddcb4097134ff3c332f" ma:taxonomyFieldName="MediaServiceImageTags" ma:displayName="Image Tags" ma:readOnly="false" ma:fieldId="{5cf76f15-5ced-4ddc-b409-7134ff3c332f}" ma:taxonomyMulti="true" ma:sspId="c275fc75-7aa7-4596-a379-d9d44ed79853" ma:termSetId="09814cd3-568e-fe90-9814-8d621ff8fb84" ma:anchorId="fba54fb3-c3e1-fe81-a776-ca4b69148c4d" ma:open="true" ma:isKeyword="false">
       <xsd:complexType>
         <xsd:sequence>
           <xsd:element ref="pc:Terms" minOccurs="0" maxOccurs="1"/>
@@ -8516,8 +8816,8 @@
         <xsd:element ref="dc:creator" minOccurs="0" maxOccurs="1"/>
         <xsd:element ref="dcterms:created" minOccurs="0" maxOccurs="1"/>
         <xsd:element ref="dc:identifier" minOccurs="0" maxOccurs="1"/>
-        <xsd:element name="contentType" minOccurs="0" maxOccurs="1" type="xsd:string" ma:index="0" ma:displayName="Innehållstyp"/>
-        <xsd:element ref="dc:title" minOccurs="0" maxOccurs="1" ma:index="4" ma:displayName="Rubrik"/>
+        <xsd:element name="contentType" minOccurs="0" maxOccurs="1" type="xsd:string" ma:index="0" ma:displayName="Content Type"/>
+        <xsd:element ref="dc:title" minOccurs="0" maxOccurs="1" ma:index="4" ma:displayName="Title"/>
         <xsd:element ref="dc:subject" minOccurs="0" maxOccurs="1"/>
         <xsd:element ref="dc:description" minOccurs="0" maxOccurs="1"/>
         <xsd:element name="keywords" minOccurs="0" maxOccurs="1" type="xsd:string"/>
@@ -8606,24 +8906,18 @@
 </ct:contentTypeSchema>
 </file>
 
-<file path=customXml/itemProps1.xml><?xml version="1.0" encoding="utf-8"?>
-<ds:datastoreItem xmlns:ds="http://schemas.openxmlformats.org/officeDocument/2006/customXml" ds:itemID="{309BFC27-71D7-4A52-92B4-311C120CE0FB}">
-  <ds:schemaRefs>
-    <ds:schemaRef ds:uri="http://purl.org/dc/elements/1.1/"/>
-    <ds:schemaRef ds:uri="5fe0c2ba-ff12-43a7-8b91-7828e2f00541"/>
-    <ds:schemaRef ds:uri="http://schemas.microsoft.com/office/2006/documentManagement/types"/>
-    <ds:schemaRef ds:uri="3b9d715d-0525-4983-9877-fe4458d17f45"/>
-    <ds:schemaRef ds:uri="http://purl.org/dc/dcmitype/"/>
-    <ds:schemaRef ds:uri="http://schemas.microsoft.com/office/infopath/2007/PartnerControls"/>
-    <ds:schemaRef ds:uri="http://www.w3.org/XML/1998/namespace"/>
-    <ds:schemaRef ds:uri="http://schemas.openxmlformats.org/package/2006/metadata/core-properties"/>
-    <ds:schemaRef ds:uri="http://schemas.microsoft.com/office/2006/metadata/properties"/>
-    <ds:schemaRef ds:uri="http://purl.org/dc/terms/"/>
-  </ds:schemaRefs>
-</ds:datastoreItem>
+<file path=customXml/item4.xml><?xml version="1.0" encoding="utf-8"?>
+<p:properties xmlns:p="http://schemas.microsoft.com/office/2006/metadata/properties" xmlns:xsi="http://www.w3.org/2001/XMLSchema-instance" xmlns:pc="http://schemas.microsoft.com/office/infopath/2007/PartnerControls">
+  <documentManagement>
+    <lcf76f155ced4ddcb4097134ff3c332f xmlns="5fe0c2ba-ff12-43a7-8b91-7828e2f00541">
+      <Terms xmlns="http://schemas.microsoft.com/office/infopath/2007/PartnerControls"/>
+    </lcf76f155ced4ddcb4097134ff3c332f>
+    <TaxCatchAll xmlns="3b9d715d-0525-4983-9877-fe4458d17f45" xsi:nil="true"/>
+  </documentManagement>
+</p:properties>
 </file>
 
-<file path=customXml/itemProps2.xml><?xml version="1.0" encoding="utf-8"?>
+<file path=customXml/itemProps1.xml><?xml version="1.0" encoding="utf-8"?>
 <ds:datastoreItem xmlns:ds="http://schemas.openxmlformats.org/officeDocument/2006/customXml" ds:itemID="{49CE29C3-A4BD-482A-A7F8-58E35D6515E0}">
   <ds:schemaRefs>
     <ds:schemaRef ds:uri="http://schemas.microsoft.com/sharepoint/v3/contenttype/forms"/>
@@ -8631,7 +8925,7 @@
 </ds:datastoreItem>
 </file>
 
-<file path=customXml/itemProps3.xml><?xml version="1.0" encoding="utf-8"?>
+<file path=customXml/itemProps2.xml><?xml version="1.0" encoding="utf-8"?>
 <ds:datastoreItem xmlns:ds="http://schemas.openxmlformats.org/officeDocument/2006/customXml" ds:itemID="{B29C75C9-34BB-4FEF-A272-52856BD1E1CA}">
   <ds:schemaRefs>
     <ds:schemaRef ds:uri="http://schemas.openxmlformats.org/officeDocument/2006/bibliography"/>
@@ -8639,8 +8933,8 @@
 </ds:datastoreItem>
 </file>
 
-<file path=customXml/itemProps4.xml><?xml version="1.0" encoding="utf-8"?>
-<ds:datastoreItem xmlns:ds="http://schemas.openxmlformats.org/officeDocument/2006/customXml" ds:itemID="{C1B233AD-FBCB-4C97-AC11-382AF62ACE20}">
+<file path=customXml/itemProps3.xml><?xml version="1.0" encoding="utf-8"?>
+<ds:datastoreItem xmlns:ds="http://schemas.openxmlformats.org/officeDocument/2006/customXml" ds:itemID="{44C00550-5FE7-4076-85B3-06F8DE926995}">
   <ds:schemaRefs>
     <ds:schemaRef ds:uri="http://schemas.microsoft.com/office/2006/metadata/contentType"/>
     <ds:schemaRef ds:uri="http://schemas.microsoft.com/office/2006/metadata/properties/metaAttributes"/>
@@ -8656,4 +8950,21 @@
     <ds:schemaRef ds:uri="http://schemas.microsoft.com/internal/obd"/>
   </ds:schemaRefs>
 </ds:datastoreItem>
+</file>
+
+<file path=customXml/itemProps4.xml><?xml version="1.0" encoding="utf-8"?>
+<ds:datastoreItem xmlns:ds="http://schemas.openxmlformats.org/officeDocument/2006/customXml" ds:itemID="{309BFC27-71D7-4A52-92B4-311C120CE0FB}">
+  <ds:schemaRefs>
+    <ds:schemaRef ds:uri="http://purl.org/dc/elements/1.1/"/>
+    <ds:schemaRef ds:uri="5fe0c2ba-ff12-43a7-8b91-7828e2f00541"/>
+    <ds:schemaRef ds:uri="http://schemas.microsoft.com/office/2006/documentManagement/types"/>
+    <ds:schemaRef ds:uri="3b9d715d-0525-4983-9877-fe4458d17f45"/>
+    <ds:schemaRef ds:uri="http://purl.org/dc/dcmitype/"/>
+    <ds:schemaRef ds:uri="http://schemas.microsoft.com/office/infopath/2007/PartnerControls"/>
+    <ds:schemaRef ds:uri="http://www.w3.org/XML/1998/namespace"/>
+    <ds:schemaRef ds:uri="http://schemas.openxmlformats.org/package/2006/metadata/core-properties"/>
+    <ds:schemaRef ds:uri="http://schemas.microsoft.com/office/2006/metadata/properties"/>
+    <ds:schemaRef ds:uri="http://purl.org/dc/terms/"/>
+  </ds:schemaRefs>
+</ds:datastoreItem>
 </file>
</xml_diff>